<commit_message>
worked on theoretical documentation part
</commit_message>
<xml_diff>
--- a/sbr-documentation/SBR_documentation_v0.docx
+++ b/sbr-documentation/SBR_documentation_v0.docx
@@ -9,6 +9,8 @@
           <w:rFonts w:asciiTheme="minorHAnsi" w:hAnsiTheme="minorHAnsi"/>
         </w:rPr>
       </w:pPr>
+      <w:bookmarkStart w:id="0" w:name="_Hlk500173627"/>
+      <w:bookmarkEnd w:id="0"/>
     </w:p>
     <w:p>
       <w:pPr>
@@ -650,7 +652,7 @@
           <w:rtl/>
           <w:lang w:val="en-US" w:bidi="ar-EG"/>
         </w:rPr>
-        <w:t>02‏/12‏/2017</w:t>
+        <w:t>04‏/12‏/2017</w:t>
       </w:r>
       <w:r>
         <w:rPr>
@@ -734,10 +736,7 @@
       <w:r>
         <w:t>.</w:t>
       </w:r>
-      <w:bookmarkStart w:id="0" w:name="_GoBack"/>
-      <w:bookmarkEnd w:id="0"/>
-    </w:p>
-    <w:p/>
+    </w:p>
     <w:p>
       <w:pPr>
         <w:keepNext/>
@@ -747,9 +746,9 @@
           <w:noProof/>
         </w:rPr>
         <w:drawing>
-          <wp:inline distT="0" distB="0" distL="0" distR="0" wp14:anchorId="13852017" wp14:editId="752CDE54">
-            <wp:extent cx="1084580" cy="1171575"/>
-            <wp:effectExtent l="0" t="0" r="0" b="9525"/>
+          <wp:inline distT="0" distB="0" distL="0" distR="0" wp14:anchorId="07CEDA93" wp14:editId="25A3F4F9">
+            <wp:extent cx="1209675" cy="1306704"/>
+            <wp:effectExtent l="0" t="0" r="0" b="8255"/>
             <wp:docPr id="3" name="Picture 3" descr="C:\Users\Administrator\Documents\GitHub\SBR\sbr-documentation\coordsys.png"/>
             <wp:cNvGraphicFramePr>
               <a:graphicFrameLocks xmlns:a="http://schemas.openxmlformats.org/drawingml/2006/main" noChangeAspect="1"/>
@@ -777,7 +776,7 @@
                   <pic:spPr bwMode="auto">
                     <a:xfrm>
                       <a:off x="0" y="0"/>
-                      <a:ext cx="1105551" cy="1194228"/>
+                      <a:ext cx="1251697" cy="1352097"/>
                     </a:xfrm>
                     <a:prstGeom prst="rect">
                       <a:avLst/>
@@ -798,6 +797,61 @@
           </wp:inline>
         </w:drawing>
       </w:r>
+      <w:r>
+        <w:rPr>
+          <w:noProof/>
+        </w:rPr>
+        <w:drawing>
+          <wp:inline distT="0" distB="0" distL="0" distR="0" wp14:anchorId="1DF9B772" wp14:editId="0FFF52BB">
+            <wp:extent cx="2057400" cy="2011166"/>
+            <wp:effectExtent l="0" t="0" r="0" b="8255"/>
+            <wp:docPr id="2" name="Picture 2" descr="C:\Users\Administrator\Documents\GitHub\SBR\sbr-documentation\invertPendulum.png"/>
+            <wp:cNvGraphicFramePr>
+              <a:graphicFrameLocks xmlns:a="http://schemas.openxmlformats.org/drawingml/2006/main" noChangeAspect="1"/>
+            </wp:cNvGraphicFramePr>
+            <a:graphic xmlns:a="http://schemas.openxmlformats.org/drawingml/2006/main">
+              <a:graphicData uri="http://schemas.openxmlformats.org/drawingml/2006/picture">
+                <pic:pic xmlns:pic="http://schemas.openxmlformats.org/drawingml/2006/picture">
+                  <pic:nvPicPr>
+                    <pic:cNvPr id="0" name="Picture 2" descr="C:\Users\Administrator\Documents\GitHub\SBR\sbr-documentation\invertPendulum.png"/>
+                    <pic:cNvPicPr>
+                      <a:picLocks noChangeAspect="1" noChangeArrowheads="1"/>
+                    </pic:cNvPicPr>
+                  </pic:nvPicPr>
+                  <pic:blipFill>
+                    <a:blip r:embed="rId8" cstate="print">
+                      <a:extLst>
+                        <a:ext uri="{28A0092B-C50C-407E-A947-70E740481C1C}">
+                          <a14:useLocalDpi xmlns:a14="http://schemas.microsoft.com/office/drawing/2010/main" val="0"/>
+                        </a:ext>
+                      </a:extLst>
+                    </a:blip>
+                    <a:srcRect/>
+                    <a:stretch>
+                      <a:fillRect/>
+                    </a:stretch>
+                  </pic:blipFill>
+                  <pic:spPr bwMode="auto">
+                    <a:xfrm>
+                      <a:off x="0" y="0"/>
+                      <a:ext cx="2079896" cy="2033156"/>
+                    </a:xfrm>
+                    <a:prstGeom prst="rect">
+                      <a:avLst/>
+                    </a:prstGeom>
+                    <a:noFill/>
+                    <a:ln>
+                      <a:noFill/>
+                    </a:ln>
+                  </pic:spPr>
+                </pic:pic>
+              </a:graphicData>
+            </a:graphic>
+          </wp:inline>
+        </w:drawing>
+      </w:r>
+      <w:bookmarkStart w:id="1" w:name="_GoBack"/>
+      <w:bookmarkEnd w:id="1"/>
     </w:p>
     <w:p>
       <w:pPr>
@@ -838,6 +892,2244 @@
         <w:t>. Relates to a fixed point on the ground. Assuming that robot will not rotate around z-axsis.</w:t>
       </w:r>
     </w:p>
+    <w:p>
+      <w:r>
+        <w:rPr>
+          <w:noProof/>
+        </w:rPr>
+        <mc:AlternateContent>
+          <mc:Choice Requires="wps">
+            <w:drawing>
+              <wp:anchor distT="0" distB="0" distL="114300" distR="114300" simplePos="0" relativeHeight="251659264" behindDoc="0" locked="0" layoutInCell="1" allowOverlap="1">
+                <wp:simplePos x="0" y="0"/>
+                <wp:positionH relativeFrom="column">
+                  <wp:posOffset>2114550</wp:posOffset>
+                </wp:positionH>
+                <wp:positionV relativeFrom="paragraph">
+                  <wp:posOffset>1189990</wp:posOffset>
+                </wp:positionV>
+                <wp:extent cx="133350" cy="571500"/>
+                <wp:effectExtent l="9525" t="0" r="28575" b="104775"/>
+                <wp:wrapNone/>
+                <wp:docPr id="4" name="Left Brace 4"/>
+                <wp:cNvGraphicFramePr/>
+                <a:graphic xmlns:a="http://schemas.openxmlformats.org/drawingml/2006/main">
+                  <a:graphicData uri="http://schemas.microsoft.com/office/word/2010/wordprocessingShape">
+                    <wps:wsp>
+                      <wps:cNvSpPr/>
+                      <wps:spPr>
+                        <a:xfrm rot="16200000">
+                          <a:off x="0" y="0"/>
+                          <a:ext cx="133350" cy="571500"/>
+                        </a:xfrm>
+                        <a:prstGeom prst="leftBrace">
+                          <a:avLst>
+                            <a:gd name="adj1" fmla="val 36759"/>
+                            <a:gd name="adj2" fmla="val 50000"/>
+                          </a:avLst>
+                        </a:prstGeom>
+                      </wps:spPr>
+                      <wps:style>
+                        <a:lnRef idx="1">
+                          <a:schemeClr val="accent1"/>
+                        </a:lnRef>
+                        <a:fillRef idx="0">
+                          <a:schemeClr val="accent1"/>
+                        </a:fillRef>
+                        <a:effectRef idx="0">
+                          <a:schemeClr val="accent1"/>
+                        </a:effectRef>
+                        <a:fontRef idx="minor">
+                          <a:schemeClr val="tx1"/>
+                        </a:fontRef>
+                      </wps:style>
+                      <wps:bodyPr rot="0" spcFirstLastPara="0" vertOverflow="overflow" horzOverflow="overflow" vert="horz" wrap="square" lIns="91440" tIns="45720" rIns="91440" bIns="45720" numCol="1" spcCol="0" rtlCol="0" fromWordArt="0" anchor="ctr" anchorCtr="0" forceAA="0" compatLnSpc="1">
+                        <a:prstTxWarp prst="textNoShape">
+                          <a:avLst/>
+                        </a:prstTxWarp>
+                        <a:noAutofit/>
+                      </wps:bodyPr>
+                    </wps:wsp>
+                  </a:graphicData>
+                </a:graphic>
+                <wp14:sizeRelH relativeFrom="margin">
+                  <wp14:pctWidth>0</wp14:pctWidth>
+                </wp14:sizeRelH>
+                <wp14:sizeRelV relativeFrom="margin">
+                  <wp14:pctHeight>0</wp14:pctHeight>
+                </wp14:sizeRelV>
+              </wp:anchor>
+            </w:drawing>
+          </mc:Choice>
+          <mc:Fallback>
+            <w:pict>
+              <v:shapetype w14:anchorId="1376339C" id="_x0000_t87" coordsize="21600,21600" o:spt="87" adj="1800,10800" path="m21600,qx10800@0l10800@2qy0@11,10800@3l10800@1qy21600,21600e" filled="f">
+                <v:formulas>
+                  <v:f eqn="val #0"/>
+                  <v:f eqn="sum 21600 0 #0"/>
+                  <v:f eqn="sum #1 0 #0"/>
+                  <v:f eqn="sum #1 #0 0"/>
+                  <v:f eqn="prod #0 9598 32768"/>
+                  <v:f eqn="sum 21600 0 @4"/>
+                  <v:f eqn="sum 21600 0 #1"/>
+                  <v:f eqn="min #1 @6"/>
+                  <v:f eqn="prod @7 1 2"/>
+                  <v:f eqn="prod #0 2 1"/>
+                  <v:f eqn="sum 21600 0 @9"/>
+                  <v:f eqn="val #1"/>
+                </v:formulas>
+                <v:path arrowok="t" o:connecttype="custom" o:connectlocs="21600,0;0,10800;21600,21600" textboxrect="13963,@4,21600,@5"/>
+                <v:handles>
+                  <v:h position="center,#0" yrange="0,@8"/>
+                  <v:h position="topLeft,#1" yrange="@9,@10"/>
+                </v:handles>
+              </v:shapetype>
+              <v:shape id="Left Brace 4" o:spid="_x0000_s1026" type="#_x0000_t87" style="position:absolute;margin-left:166.5pt;margin-top:93.7pt;width:10.5pt;height:45pt;rotation:-90;z-index:251659264;visibility:visible;mso-wrap-style:square;mso-width-percent:0;mso-height-percent:0;mso-wrap-distance-left:9pt;mso-wrap-distance-top:0;mso-wrap-distance-right:9pt;mso-wrap-distance-bottom:0;mso-position-horizontal:absolute;mso-position-horizontal-relative:text;mso-position-vertical:absolute;mso-position-vertical-relative:text;mso-width-percent:0;mso-height-percent:0;mso-width-relative:margin;mso-height-relative:margin;v-text-anchor:middle" o:gfxdata="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" adj="1853" strokecolor="#4472c4 [3204]" strokeweight=".5pt">
+                <v:stroke joinstyle="miter"/>
+              </v:shape>
+            </w:pict>
+          </mc:Fallback>
+        </mc:AlternateContent>
+      </w:r>
+      <w:r>
+        <w:rPr>
+          <w:noProof/>
+        </w:rPr>
+        <mc:AlternateContent>
+          <mc:Choice Requires="wps">
+            <w:drawing>
+              <wp:anchor distT="0" distB="0" distL="114300" distR="114300" simplePos="0" relativeHeight="251661312" behindDoc="0" locked="0" layoutInCell="1" allowOverlap="1" wp14:anchorId="2904D39F" wp14:editId="393746AA">
+                <wp:simplePos x="0" y="0"/>
+                <wp:positionH relativeFrom="column">
+                  <wp:posOffset>3045460</wp:posOffset>
+                </wp:positionH>
+                <wp:positionV relativeFrom="paragraph">
+                  <wp:posOffset>972820</wp:posOffset>
+                </wp:positionV>
+                <wp:extent cx="99695" cy="1019175"/>
+                <wp:effectExtent l="0" t="2540" r="12065" b="88265"/>
+                <wp:wrapNone/>
+                <wp:docPr id="5" name="Left Brace 5"/>
+                <wp:cNvGraphicFramePr/>
+                <a:graphic xmlns:a="http://schemas.openxmlformats.org/drawingml/2006/main">
+                  <a:graphicData uri="http://schemas.microsoft.com/office/word/2010/wordprocessingShape">
+                    <wps:wsp>
+                      <wps:cNvSpPr/>
+                      <wps:spPr>
+                        <a:xfrm rot="16200000">
+                          <a:off x="0" y="0"/>
+                          <a:ext cx="99695" cy="1019175"/>
+                        </a:xfrm>
+                        <a:prstGeom prst="leftBrace">
+                          <a:avLst>
+                            <a:gd name="adj1" fmla="val 36759"/>
+                            <a:gd name="adj2" fmla="val 50000"/>
+                          </a:avLst>
+                        </a:prstGeom>
+                      </wps:spPr>
+                      <wps:style>
+                        <a:lnRef idx="1">
+                          <a:schemeClr val="accent1"/>
+                        </a:lnRef>
+                        <a:fillRef idx="0">
+                          <a:schemeClr val="accent1"/>
+                        </a:fillRef>
+                        <a:effectRef idx="0">
+                          <a:schemeClr val="accent1"/>
+                        </a:effectRef>
+                        <a:fontRef idx="minor">
+                          <a:schemeClr val="tx1"/>
+                        </a:fontRef>
+                      </wps:style>
+                      <wps:bodyPr rot="0" spcFirstLastPara="0" vertOverflow="overflow" horzOverflow="overflow" vert="horz" wrap="square" lIns="91440" tIns="45720" rIns="91440" bIns="45720" numCol="1" spcCol="0" rtlCol="0" fromWordArt="0" anchor="ctr" anchorCtr="0" forceAA="0" compatLnSpc="1">
+                        <a:prstTxWarp prst="textNoShape">
+                          <a:avLst/>
+                        </a:prstTxWarp>
+                        <a:noAutofit/>
+                      </wps:bodyPr>
+                    </wps:wsp>
+                  </a:graphicData>
+                </a:graphic>
+                <wp14:sizeRelH relativeFrom="margin">
+                  <wp14:pctWidth>0</wp14:pctWidth>
+                </wp14:sizeRelH>
+                <wp14:sizeRelV relativeFrom="margin">
+                  <wp14:pctHeight>0</wp14:pctHeight>
+                </wp14:sizeRelV>
+              </wp:anchor>
+            </w:drawing>
+          </mc:Choice>
+          <mc:Fallback>
+            <w:pict>
+              <v:shape w14:anchorId="4548E793" id="Left Brace 5" o:spid="_x0000_s1026" type="#_x0000_t87" style="position:absolute;margin-left:239.8pt;margin-top:76.6pt;width:7.85pt;height:80.25pt;rotation:-90;z-index:251661312;visibility:visible;mso-wrap-style:square;mso-width-percent:0;mso-height-percent:0;mso-wrap-distance-left:9pt;mso-wrap-distance-top:0;mso-wrap-distance-right:9pt;mso-wrap-distance-bottom:0;mso-position-horizontal:absolute;mso-position-horizontal-relative:text;mso-position-vertical:absolute;mso-position-vertical-relative:text;mso-width-percent:0;mso-height-percent:0;mso-width-relative:margin;mso-height-relative:margin;v-text-anchor:middle" o:gfxdata="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" adj="777" strokecolor="#4472c4 [3204]" strokeweight=".5pt">
+                <v:stroke joinstyle="miter"/>
+              </v:shape>
+            </w:pict>
+          </mc:Fallback>
+        </mc:AlternateContent>
+      </w:r>
+      <w:r>
+        <w:rPr>
+          <w:noProof/>
+        </w:rPr>
+        <mc:AlternateContent>
+          <mc:Choice Requires="wps">
+            <w:drawing>
+              <wp:anchor distT="0" distB="0" distL="114300" distR="114300" simplePos="0" relativeHeight="251665408" behindDoc="0" locked="0" layoutInCell="1" allowOverlap="1" wp14:anchorId="28939A04" wp14:editId="41884273">
+                <wp:simplePos x="0" y="0"/>
+                <wp:positionH relativeFrom="column">
+                  <wp:posOffset>4514850</wp:posOffset>
+                </wp:positionH>
+                <wp:positionV relativeFrom="paragraph">
+                  <wp:posOffset>1228090</wp:posOffset>
+                </wp:positionV>
+                <wp:extent cx="114300" cy="514350"/>
+                <wp:effectExtent l="9525" t="0" r="28575" b="104775"/>
+                <wp:wrapNone/>
+                <wp:docPr id="7" name="Left Brace 7"/>
+                <wp:cNvGraphicFramePr/>
+                <a:graphic xmlns:a="http://schemas.openxmlformats.org/drawingml/2006/main">
+                  <a:graphicData uri="http://schemas.microsoft.com/office/word/2010/wordprocessingShape">
+                    <wps:wsp>
+                      <wps:cNvSpPr/>
+                      <wps:spPr>
+                        <a:xfrm rot="16200000">
+                          <a:off x="0" y="0"/>
+                          <a:ext cx="114300" cy="514350"/>
+                        </a:xfrm>
+                        <a:prstGeom prst="leftBrace">
+                          <a:avLst>
+                            <a:gd name="adj1" fmla="val 36759"/>
+                            <a:gd name="adj2" fmla="val 50000"/>
+                          </a:avLst>
+                        </a:prstGeom>
+                      </wps:spPr>
+                      <wps:style>
+                        <a:lnRef idx="1">
+                          <a:schemeClr val="accent1"/>
+                        </a:lnRef>
+                        <a:fillRef idx="0">
+                          <a:schemeClr val="accent1"/>
+                        </a:fillRef>
+                        <a:effectRef idx="0">
+                          <a:schemeClr val="accent1"/>
+                        </a:effectRef>
+                        <a:fontRef idx="minor">
+                          <a:schemeClr val="tx1"/>
+                        </a:fontRef>
+                      </wps:style>
+                      <wps:bodyPr rot="0" spcFirstLastPara="0" vertOverflow="overflow" horzOverflow="overflow" vert="horz" wrap="square" lIns="91440" tIns="45720" rIns="91440" bIns="45720" numCol="1" spcCol="0" rtlCol="0" fromWordArt="0" anchor="ctr" anchorCtr="0" forceAA="0" compatLnSpc="1">
+                        <a:prstTxWarp prst="textNoShape">
+                          <a:avLst/>
+                        </a:prstTxWarp>
+                        <a:noAutofit/>
+                      </wps:bodyPr>
+                    </wps:wsp>
+                  </a:graphicData>
+                </a:graphic>
+                <wp14:sizeRelH relativeFrom="margin">
+                  <wp14:pctWidth>0</wp14:pctWidth>
+                </wp14:sizeRelH>
+                <wp14:sizeRelV relativeFrom="margin">
+                  <wp14:pctHeight>0</wp14:pctHeight>
+                </wp14:sizeRelV>
+              </wp:anchor>
+            </w:drawing>
+          </mc:Choice>
+          <mc:Fallback>
+            <w:pict>
+              <v:shape w14:anchorId="0A0CA710" id="Left Brace 7" o:spid="_x0000_s1026" type="#_x0000_t87" style="position:absolute;margin-left:355.5pt;margin-top:96.7pt;width:9pt;height:40.5pt;rotation:-90;z-index:251665408;visibility:visible;mso-wrap-style:square;mso-width-percent:0;mso-height-percent:0;mso-wrap-distance-left:9pt;mso-wrap-distance-top:0;mso-wrap-distance-right:9pt;mso-wrap-distance-bottom:0;mso-position-horizontal:absolute;mso-position-horizontal-relative:text;mso-position-vertical:absolute;mso-position-vertical-relative:text;mso-width-percent:0;mso-height-percent:0;mso-width-relative:margin;mso-height-relative:margin;v-text-anchor:middle" o:gfxdata="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" adj="1764" strokecolor="#4472c4 [3204]" strokeweight=".5pt">
+                <v:stroke joinstyle="miter"/>
+              </v:shape>
+            </w:pict>
+          </mc:Fallback>
+        </mc:AlternateContent>
+      </w:r>
+      <w:r>
+        <w:rPr>
+          <w:noProof/>
+        </w:rPr>
+        <mc:AlternateContent>
+          <mc:Choice Requires="wps">
+            <w:drawing>
+              <wp:anchor distT="0" distB="0" distL="114300" distR="114300" simplePos="0" relativeHeight="251663360" behindDoc="0" locked="0" layoutInCell="1" allowOverlap="1" wp14:anchorId="28939A04" wp14:editId="41884273">
+                <wp:simplePos x="0" y="0"/>
+                <wp:positionH relativeFrom="column">
+                  <wp:posOffset>3943350</wp:posOffset>
+                </wp:positionH>
+                <wp:positionV relativeFrom="paragraph">
+                  <wp:posOffset>1228725</wp:posOffset>
+                </wp:positionV>
+                <wp:extent cx="114300" cy="514350"/>
+                <wp:effectExtent l="9525" t="0" r="28575" b="104775"/>
+                <wp:wrapNone/>
+                <wp:docPr id="6" name="Left Brace 6"/>
+                <wp:cNvGraphicFramePr/>
+                <a:graphic xmlns:a="http://schemas.openxmlformats.org/drawingml/2006/main">
+                  <a:graphicData uri="http://schemas.microsoft.com/office/word/2010/wordprocessingShape">
+                    <wps:wsp>
+                      <wps:cNvSpPr/>
+                      <wps:spPr>
+                        <a:xfrm rot="16200000">
+                          <a:off x="0" y="0"/>
+                          <a:ext cx="114300" cy="514350"/>
+                        </a:xfrm>
+                        <a:prstGeom prst="leftBrace">
+                          <a:avLst>
+                            <a:gd name="adj1" fmla="val 36759"/>
+                            <a:gd name="adj2" fmla="val 50000"/>
+                          </a:avLst>
+                        </a:prstGeom>
+                      </wps:spPr>
+                      <wps:style>
+                        <a:lnRef idx="1">
+                          <a:schemeClr val="accent1"/>
+                        </a:lnRef>
+                        <a:fillRef idx="0">
+                          <a:schemeClr val="accent1"/>
+                        </a:fillRef>
+                        <a:effectRef idx="0">
+                          <a:schemeClr val="accent1"/>
+                        </a:effectRef>
+                        <a:fontRef idx="minor">
+                          <a:schemeClr val="tx1"/>
+                        </a:fontRef>
+                      </wps:style>
+                      <wps:bodyPr rot="0" spcFirstLastPara="0" vertOverflow="overflow" horzOverflow="overflow" vert="horz" wrap="square" lIns="91440" tIns="45720" rIns="91440" bIns="45720" numCol="1" spcCol="0" rtlCol="0" fromWordArt="0" anchor="ctr" anchorCtr="0" forceAA="0" compatLnSpc="1">
+                        <a:prstTxWarp prst="textNoShape">
+                          <a:avLst/>
+                        </a:prstTxWarp>
+                        <a:noAutofit/>
+                      </wps:bodyPr>
+                    </wps:wsp>
+                  </a:graphicData>
+                </a:graphic>
+                <wp14:sizeRelH relativeFrom="margin">
+                  <wp14:pctWidth>0</wp14:pctWidth>
+                </wp14:sizeRelH>
+                <wp14:sizeRelV relativeFrom="margin">
+                  <wp14:pctHeight>0</wp14:pctHeight>
+                </wp14:sizeRelV>
+              </wp:anchor>
+            </w:drawing>
+          </mc:Choice>
+          <mc:Fallback>
+            <w:pict>
+              <v:shape w14:anchorId="34DDBBC7" id="Left Brace 6" o:spid="_x0000_s1026" type="#_x0000_t87" style="position:absolute;margin-left:310.5pt;margin-top:96.75pt;width:9pt;height:40.5pt;rotation:-90;z-index:251663360;visibility:visible;mso-wrap-style:square;mso-width-percent:0;mso-height-percent:0;mso-wrap-distance-left:9pt;mso-wrap-distance-top:0;mso-wrap-distance-right:9pt;mso-wrap-distance-bottom:0;mso-position-horizontal:absolute;mso-position-horizontal-relative:text;mso-position-vertical:absolute;mso-position-vertical-relative:text;mso-width-percent:0;mso-height-percent:0;mso-width-relative:margin;mso-height-relative:margin;v-text-anchor:middle" o:gfxdata="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" adj="1764" strokecolor="#4472c4 [3204]" strokeweight=".5pt">
+                <v:stroke joinstyle="miter"/>
+              </v:shape>
+            </w:pict>
+          </mc:Fallback>
+        </mc:AlternateContent>
+      </w:r>
+      <w:r>
+        <w:t xml:space="preserve">The pendulum consists of a mass point </w:t>
+      </w:r>
+      <w:proofErr w:type="spellStart"/>
+      <w:r>
+        <w:rPr>
+          <w:i/>
+          <w:iCs/>
+        </w:rPr>
+        <w:t>m</w:t>
+      </w:r>
+      <w:r>
+        <w:t xml:space="preserve"> at</w:t>
+      </w:r>
+      <w:proofErr w:type="spellEnd"/>
+      <w:r>
+        <w:t xml:space="preserve"> (</w:t>
+      </w:r>
+      <m:oMath>
+        <m:sSub>
+          <m:sSubPr>
+            <m:ctrlPr>
+              <w:rPr>
+                <w:rFonts w:ascii="Cambria Math" w:hAnsi="Cambria Math"/>
+                <w:i/>
+              </w:rPr>
+            </m:ctrlPr>
+          </m:sSubPr>
+          <m:e>
+            <m:r>
+              <w:rPr>
+                <w:rFonts w:ascii="Cambria Math" w:hAnsi="Cambria Math"/>
+              </w:rPr>
+              <m:t>x</m:t>
+            </m:r>
+          </m:e>
+          <m:sub>
+            <m:r>
+              <w:rPr>
+                <w:rFonts w:ascii="Cambria Math" w:hAnsi="Cambria Math"/>
+              </w:rPr>
+              <m:t>m</m:t>
+            </m:r>
+          </m:sub>
+        </m:sSub>
+        <m:r>
+          <w:rPr>
+            <w:rFonts w:ascii="Cambria Math" w:hAnsi="Cambria Math"/>
+          </w:rPr>
+          <m:t xml:space="preserve">, </m:t>
+        </m:r>
+        <m:sSub>
+          <m:sSubPr>
+            <m:ctrlPr>
+              <w:rPr>
+                <w:rFonts w:ascii="Cambria Math" w:hAnsi="Cambria Math"/>
+                <w:i/>
+              </w:rPr>
+            </m:ctrlPr>
+          </m:sSubPr>
+          <m:e>
+            <m:r>
+              <w:rPr>
+                <w:rFonts w:ascii="Cambria Math" w:hAnsi="Cambria Math"/>
+              </w:rPr>
+              <m:t>z</m:t>
+            </m:r>
+          </m:e>
+          <m:sub>
+            <m:r>
+              <w:rPr>
+                <w:rFonts w:ascii="Cambria Math" w:hAnsi="Cambria Math"/>
+              </w:rPr>
+              <m:t>m</m:t>
+            </m:r>
+          </m:sub>
+        </m:sSub>
+      </m:oMath>
+      <w:r>
+        <w:t xml:space="preserve">) </w:t>
+      </w:r>
+      <w:r>
+        <w:t xml:space="preserve">which is connected to the base’s mass point </w:t>
+      </w:r>
+      <w:proofErr w:type="spellStart"/>
+      <w:r>
+        <w:rPr>
+          <w:i/>
+          <w:iCs/>
+        </w:rPr>
+        <w:t>M</w:t>
+      </w:r>
+      <w:r>
+        <w:rPr>
+          <w:i/>
+          <w:iCs/>
+        </w:rPr>
+        <w:t xml:space="preserve"> </w:t>
+      </w:r>
+      <w:r>
+        <w:t>at</w:t>
+      </w:r>
+      <w:proofErr w:type="spellEnd"/>
+      <w:r>
+        <w:t xml:space="preserve"> (</w:t>
+      </w:r>
+      <m:oMath>
+        <m:sSub>
+          <m:sSubPr>
+            <m:ctrlPr>
+              <w:rPr>
+                <w:rFonts w:ascii="Cambria Math" w:hAnsi="Cambria Math"/>
+                <w:i/>
+              </w:rPr>
+            </m:ctrlPr>
+          </m:sSubPr>
+          <m:e>
+            <m:r>
+              <w:rPr>
+                <w:rFonts w:ascii="Cambria Math" w:hAnsi="Cambria Math"/>
+              </w:rPr>
+              <m:t>x</m:t>
+            </m:r>
+          </m:e>
+          <m:sub>
+            <m:r>
+              <w:rPr>
+                <w:rFonts w:ascii="Cambria Math" w:hAnsi="Cambria Math"/>
+              </w:rPr>
+              <m:t>M</m:t>
+            </m:r>
+          </m:sub>
+        </m:sSub>
+        <m:r>
+          <w:rPr>
+            <w:rFonts w:ascii="Cambria Math" w:hAnsi="Cambria Math"/>
+          </w:rPr>
+          <m:t xml:space="preserve">, </m:t>
+        </m:r>
+        <m:sSub>
+          <m:sSubPr>
+            <m:ctrlPr>
+              <w:rPr>
+                <w:rFonts w:ascii="Cambria Math" w:hAnsi="Cambria Math"/>
+                <w:i/>
+              </w:rPr>
+            </m:ctrlPr>
+          </m:sSubPr>
+          <m:e>
+            <m:r>
+              <w:rPr>
+                <w:rFonts w:ascii="Cambria Math" w:hAnsi="Cambria Math"/>
+              </w:rPr>
+              <m:t>z</m:t>
+            </m:r>
+          </m:e>
+          <m:sub>
+            <m:r>
+              <w:rPr>
+                <w:rFonts w:ascii="Cambria Math" w:hAnsi="Cambria Math"/>
+              </w:rPr>
+              <m:t>M</m:t>
+            </m:r>
+          </m:sub>
+        </m:sSub>
+      </m:oMath>
+      <w:r>
+        <w:t>)</w:t>
+      </w:r>
+      <w:r>
+        <w:t xml:space="preserve">. The pendulum can freely rotate around the joint point and </w:t>
+      </w:r>
+      <w:r>
+        <w:rPr>
+          <w:i/>
+          <w:iCs/>
+        </w:rPr>
+        <w:t>M</w:t>
+      </w:r>
+      <w:r>
+        <w:t xml:space="preserve"> can be move along the </w:t>
+      </w:r>
+      <w:r>
+        <w:rPr>
+          <w:i/>
+          <w:iCs/>
+        </w:rPr>
+        <w:t>x</w:t>
+      </w:r>
+      <w:r>
+        <w:t xml:space="preserve">-axis. To obtain the equations of motion for the system, we </w:t>
+      </w:r>
+      <w:r>
+        <w:t xml:space="preserve">first </w:t>
+      </w:r>
+      <w:r>
+        <w:t xml:space="preserve">determine the Lagrange equation consisting of the cinematic energy </w:t>
+      </w:r>
+      <w:r>
+        <w:rPr>
+          <w:i/>
+          <w:iCs/>
+        </w:rPr>
+        <w:t>T</w:t>
+      </w:r>
+      <w:r>
+        <w:t xml:space="preserve"> and the potential energy </w:t>
+      </w:r>
+      <w:r>
+        <w:rPr>
+          <w:i/>
+          <w:iCs/>
+        </w:rPr>
+        <w:t>V</w:t>
+      </w:r>
+      <w:r>
+        <w:t xml:space="preserve"> of the system:</w:t>
+      </w:r>
+    </w:p>
+    <w:p>
+      <w:pPr>
+        <w:rPr>
+          <w:rFonts w:eastAsiaTheme="minorEastAsia"/>
+        </w:rPr>
+      </w:pPr>
+      <m:oMathPara>
+        <m:oMath>
+          <m:r>
+            <w:rPr>
+              <w:rFonts w:ascii="Cambria Math" w:hAnsi="Cambria Math"/>
+            </w:rPr>
+            <m:t>L=T+V=</m:t>
+          </m:r>
+          <m:f>
+            <m:fPr>
+              <m:ctrlPr>
+                <w:rPr>
+                  <w:rFonts w:ascii="Cambria Math" w:hAnsi="Cambria Math"/>
+                  <w:i/>
+                </w:rPr>
+              </m:ctrlPr>
+            </m:fPr>
+            <m:num>
+              <m:r>
+                <w:rPr>
+                  <w:rFonts w:ascii="Cambria Math" w:hAnsi="Cambria Math"/>
+                </w:rPr>
+                <m:t>1</m:t>
+              </m:r>
+            </m:num>
+            <m:den>
+              <m:r>
+                <w:rPr>
+                  <w:rFonts w:ascii="Cambria Math" w:hAnsi="Cambria Math"/>
+                </w:rPr>
+                <m:t>2</m:t>
+              </m:r>
+            </m:den>
+          </m:f>
+          <m:r>
+            <w:rPr>
+              <w:rFonts w:ascii="Cambria Math" w:hAnsi="Cambria Math"/>
+            </w:rPr>
+            <m:t xml:space="preserve"> M </m:t>
+          </m:r>
+          <m:sSubSup>
+            <m:sSubSupPr>
+              <m:ctrlPr>
+                <w:rPr>
+                  <w:rFonts w:ascii="Cambria Math" w:hAnsi="Cambria Math"/>
+                  <w:i/>
+                </w:rPr>
+              </m:ctrlPr>
+            </m:sSubSupPr>
+            <m:e>
+              <m:acc>
+                <m:accPr>
+                  <m:chr m:val="̇"/>
+                  <m:ctrlPr>
+                    <w:rPr>
+                      <w:rFonts w:ascii="Cambria Math" w:hAnsi="Cambria Math"/>
+                      <w:i/>
+                    </w:rPr>
+                  </m:ctrlPr>
+                </m:accPr>
+                <m:e>
+                  <m:r>
+                    <w:rPr>
+                      <w:rFonts w:ascii="Cambria Math" w:hAnsi="Cambria Math"/>
+                    </w:rPr>
+                    <m:t>x</m:t>
+                  </m:r>
+                </m:e>
+              </m:acc>
+            </m:e>
+            <m:sub>
+              <m:r>
+                <w:rPr>
+                  <w:rFonts w:ascii="Cambria Math" w:hAnsi="Cambria Math"/>
+                </w:rPr>
+                <m:t>M</m:t>
+              </m:r>
+            </m:sub>
+            <m:sup>
+              <m:r>
+                <w:rPr>
+                  <w:rFonts w:ascii="Cambria Math" w:hAnsi="Cambria Math"/>
+                </w:rPr>
+                <m:t>2</m:t>
+              </m:r>
+            </m:sup>
+          </m:sSubSup>
+          <m:r>
+            <w:rPr>
+              <w:rFonts w:ascii="Cambria Math" w:hAnsi="Cambria Math"/>
+            </w:rPr>
+            <m:t>+</m:t>
+          </m:r>
+          <m:f>
+            <m:fPr>
+              <m:ctrlPr>
+                <w:rPr>
+                  <w:rFonts w:ascii="Cambria Math" w:hAnsi="Cambria Math"/>
+                  <w:i/>
+                </w:rPr>
+              </m:ctrlPr>
+            </m:fPr>
+            <m:num>
+              <m:r>
+                <w:rPr>
+                  <w:rFonts w:ascii="Cambria Math" w:hAnsi="Cambria Math"/>
+                </w:rPr>
+                <m:t>1</m:t>
+              </m:r>
+            </m:num>
+            <m:den>
+              <m:r>
+                <w:rPr>
+                  <w:rFonts w:ascii="Cambria Math" w:hAnsi="Cambria Math"/>
+                </w:rPr>
+                <m:t>2</m:t>
+              </m:r>
+            </m:den>
+          </m:f>
+          <m:r>
+            <w:rPr>
+              <w:rFonts w:ascii="Cambria Math" w:hAnsi="Cambria Math"/>
+            </w:rPr>
+            <m:t xml:space="preserve"> m </m:t>
+          </m:r>
+          <m:d>
+            <m:dPr>
+              <m:ctrlPr>
+                <w:rPr>
+                  <w:rFonts w:ascii="Cambria Math" w:hAnsi="Cambria Math"/>
+                  <w:i/>
+                </w:rPr>
+              </m:ctrlPr>
+            </m:dPr>
+            <m:e>
+              <m:sSubSup>
+                <m:sSubSupPr>
+                  <m:ctrlPr>
+                    <w:rPr>
+                      <w:rFonts w:ascii="Cambria Math" w:hAnsi="Cambria Math"/>
+                      <w:i/>
+                    </w:rPr>
+                  </m:ctrlPr>
+                </m:sSubSupPr>
+                <m:e>
+                  <m:acc>
+                    <m:accPr>
+                      <m:chr m:val="̇"/>
+                      <m:ctrlPr>
+                        <w:rPr>
+                          <w:rFonts w:ascii="Cambria Math" w:hAnsi="Cambria Math"/>
+                          <w:i/>
+                        </w:rPr>
+                      </m:ctrlPr>
+                    </m:accPr>
+                    <m:e>
+                      <m:r>
+                        <w:rPr>
+                          <w:rFonts w:ascii="Cambria Math" w:hAnsi="Cambria Math"/>
+                        </w:rPr>
+                        <m:t>x</m:t>
+                      </m:r>
+                    </m:e>
+                  </m:acc>
+                </m:e>
+                <m:sub>
+                  <m:r>
+                    <w:rPr>
+                      <w:rFonts w:ascii="Cambria Math" w:hAnsi="Cambria Math"/>
+                    </w:rPr>
+                    <m:t>m</m:t>
+                  </m:r>
+                </m:sub>
+                <m:sup>
+                  <m:r>
+                    <w:rPr>
+                      <w:rFonts w:ascii="Cambria Math" w:hAnsi="Cambria Math"/>
+                    </w:rPr>
+                    <m:t>2</m:t>
+                  </m:r>
+                </m:sup>
+              </m:sSubSup>
+              <m:r>
+                <w:rPr>
+                  <w:rFonts w:ascii="Cambria Math" w:hAnsi="Cambria Math"/>
+                </w:rPr>
+                <m:t>+</m:t>
+              </m:r>
+              <m:sSubSup>
+                <m:sSubSupPr>
+                  <m:ctrlPr>
+                    <w:rPr>
+                      <w:rFonts w:ascii="Cambria Math" w:hAnsi="Cambria Math"/>
+                      <w:i/>
+                    </w:rPr>
+                  </m:ctrlPr>
+                </m:sSubSupPr>
+                <m:e>
+                  <m:acc>
+                    <m:accPr>
+                      <m:chr m:val="̇"/>
+                      <m:ctrlPr>
+                        <w:rPr>
+                          <w:rFonts w:ascii="Cambria Math" w:hAnsi="Cambria Math"/>
+                          <w:i/>
+                        </w:rPr>
+                      </m:ctrlPr>
+                    </m:accPr>
+                    <m:e>
+                      <m:r>
+                        <w:rPr>
+                          <w:rFonts w:ascii="Cambria Math" w:hAnsi="Cambria Math"/>
+                        </w:rPr>
+                        <m:t>z</m:t>
+                      </m:r>
+                    </m:e>
+                  </m:acc>
+                </m:e>
+                <m:sub>
+                  <m:r>
+                    <w:rPr>
+                      <w:rFonts w:ascii="Cambria Math" w:hAnsi="Cambria Math"/>
+                    </w:rPr>
+                    <m:t>m</m:t>
+                  </m:r>
+                </m:sub>
+                <m:sup>
+                  <m:r>
+                    <w:rPr>
+                      <w:rFonts w:ascii="Cambria Math" w:hAnsi="Cambria Math"/>
+                    </w:rPr>
+                    <m:t>2</m:t>
+                  </m:r>
+                </m:sup>
+              </m:sSubSup>
+            </m:e>
+          </m:d>
+          <m:r>
+            <w:rPr>
+              <w:rFonts w:ascii="Cambria Math" w:hAnsi="Cambria Math"/>
+            </w:rPr>
+            <m:t>+</m:t>
+          </m:r>
+          <m:f>
+            <m:fPr>
+              <m:ctrlPr>
+                <w:rPr>
+                  <w:rFonts w:ascii="Cambria Math" w:hAnsi="Cambria Math"/>
+                  <w:i/>
+                </w:rPr>
+              </m:ctrlPr>
+            </m:fPr>
+            <m:num>
+              <m:r>
+                <w:rPr>
+                  <w:rFonts w:ascii="Cambria Math" w:hAnsi="Cambria Math"/>
+                </w:rPr>
+                <m:t>1</m:t>
+              </m:r>
+            </m:num>
+            <m:den>
+              <m:r>
+                <w:rPr>
+                  <w:rFonts w:ascii="Cambria Math" w:hAnsi="Cambria Math"/>
+                </w:rPr>
+                <m:t>2</m:t>
+              </m:r>
+            </m:den>
+          </m:f>
+          <m:r>
+            <w:rPr>
+              <w:rFonts w:ascii="Cambria Math" w:hAnsi="Cambria Math"/>
+            </w:rPr>
+            <m:t xml:space="preserve"> J </m:t>
+          </m:r>
+          <m:sSup>
+            <m:sSupPr>
+              <m:ctrlPr>
+                <w:rPr>
+                  <w:rFonts w:ascii="Cambria Math" w:hAnsi="Cambria Math"/>
+                  <w:i/>
+                </w:rPr>
+              </m:ctrlPr>
+            </m:sSupPr>
+            <m:e>
+              <m:acc>
+                <m:accPr>
+                  <m:chr m:val="̇"/>
+                  <m:ctrlPr>
+                    <w:rPr>
+                      <w:rFonts w:ascii="Cambria Math" w:hAnsi="Cambria Math"/>
+                      <w:i/>
+                    </w:rPr>
+                  </m:ctrlPr>
+                </m:accPr>
+                <m:e>
+                  <m:r>
+                    <w:rPr>
+                      <w:rFonts w:ascii="Cambria Math" w:hAnsi="Cambria Math"/>
+                    </w:rPr>
+                    <m:t>θ</m:t>
+                  </m:r>
+                </m:e>
+              </m:acc>
+            </m:e>
+            <m:sup>
+              <m:r>
+                <w:rPr>
+                  <w:rFonts w:ascii="Cambria Math" w:hAnsi="Cambria Math"/>
+                </w:rPr>
+                <m:t>2</m:t>
+              </m:r>
+            </m:sup>
+          </m:sSup>
+          <m:r>
+            <w:rPr>
+              <w:rFonts w:ascii="Cambria Math" w:hAnsi="Cambria Math"/>
+            </w:rPr>
+            <m:t xml:space="preserve">-m g </m:t>
+          </m:r>
+          <m:sSub>
+            <m:sSubPr>
+              <m:ctrlPr>
+                <w:rPr>
+                  <w:rFonts w:ascii="Cambria Math" w:hAnsi="Cambria Math"/>
+                  <w:i/>
+                </w:rPr>
+              </m:ctrlPr>
+            </m:sSubPr>
+            <m:e>
+              <m:r>
+                <w:rPr>
+                  <w:rFonts w:ascii="Cambria Math" w:hAnsi="Cambria Math"/>
+                </w:rPr>
+                <m:t>z</m:t>
+              </m:r>
+            </m:e>
+            <m:sub>
+              <m:r>
+                <w:rPr>
+                  <w:rFonts w:ascii="Cambria Math" w:hAnsi="Cambria Math"/>
+                </w:rPr>
+                <m:t>m</m:t>
+              </m:r>
+            </m:sub>
+          </m:sSub>
+        </m:oMath>
+      </m:oMathPara>
+    </w:p>
+    <w:p>
+      <w:pPr>
+        <w:rPr>
+          <w:rFonts w:eastAsiaTheme="minorEastAsia"/>
+        </w:rPr>
+      </w:pPr>
+    </w:p>
+    <w:p>
+      <w:pPr>
+        <w:rPr>
+          <w:rFonts w:eastAsiaTheme="minorEastAsia"/>
+        </w:rPr>
+      </w:pPr>
+      <w:r>
+        <w:rPr>
+          <w:rFonts w:eastAsiaTheme="minorEastAsia"/>
+        </w:rPr>
+        <w:t xml:space="preserve">With the inertia moment  </w:t>
+      </w:r>
+      <m:oMath>
+        <m:r>
+          <w:rPr>
+            <w:rFonts w:ascii="Cambria Math" w:eastAsiaTheme="minorEastAsia" w:hAnsi="Cambria Math"/>
+          </w:rPr>
+          <m:t xml:space="preserve">J=m </m:t>
+        </m:r>
+        <m:sSup>
+          <m:sSupPr>
+            <m:ctrlPr>
+              <w:rPr>
+                <w:rFonts w:ascii="Cambria Math" w:eastAsiaTheme="minorEastAsia" w:hAnsi="Cambria Math"/>
+                <w:i/>
+              </w:rPr>
+            </m:ctrlPr>
+          </m:sSupPr>
+          <m:e>
+            <m:r>
+              <w:rPr>
+                <w:rFonts w:ascii="Cambria Math" w:eastAsiaTheme="minorEastAsia" w:hAnsi="Cambria Math"/>
+              </w:rPr>
+              <m:t>l</m:t>
+            </m:r>
+          </m:e>
+          <m:sup>
+            <m:r>
+              <w:rPr>
+                <w:rFonts w:ascii="Cambria Math" w:eastAsiaTheme="minorEastAsia" w:hAnsi="Cambria Math"/>
+              </w:rPr>
+              <m:t>2</m:t>
+            </m:r>
+          </m:sup>
+        </m:sSup>
+      </m:oMath>
+      <w:r>
+        <w:rPr>
+          <w:rFonts w:eastAsiaTheme="minorEastAsia"/>
+        </w:rPr>
+        <w:t xml:space="preserve">  of the mass </w:t>
+      </w:r>
+      <w:r>
+        <w:rPr>
+          <w:rFonts w:eastAsiaTheme="minorEastAsia"/>
+          <w:i/>
+          <w:iCs/>
+        </w:rPr>
+        <w:t>m</w:t>
+      </w:r>
+      <w:r>
+        <w:rPr>
+          <w:rFonts w:eastAsiaTheme="minorEastAsia"/>
+        </w:rPr>
+        <w:t xml:space="preserve"> rotating around point </w:t>
+      </w:r>
+      <w:r>
+        <w:rPr>
+          <w:rFonts w:eastAsiaTheme="minorEastAsia"/>
+          <w:i/>
+          <w:iCs/>
+        </w:rPr>
+        <w:t>M</w:t>
+      </w:r>
+      <w:r>
+        <w:rPr>
+          <w:rFonts w:eastAsiaTheme="minorEastAsia"/>
+        </w:rPr>
+        <w:t xml:space="preserve">. </w:t>
+      </w:r>
+      <w:r>
+        <w:rPr>
+          <w:rFonts w:eastAsiaTheme="minorEastAsia"/>
+        </w:rPr>
+        <w:t>Since</w:t>
+      </w:r>
+      <w:r>
+        <w:rPr>
+          <w:rFonts w:eastAsiaTheme="minorEastAsia"/>
+        </w:rPr>
+        <w:t xml:space="preserve"> the </w:t>
+      </w:r>
+      <w:r>
+        <w:rPr>
+          <w:rFonts w:eastAsiaTheme="minorEastAsia"/>
+        </w:rPr>
+        <w:t>coordinates are given t</w:t>
+      </w:r>
+      <w:r>
+        <w:rPr>
+          <w:rFonts w:eastAsiaTheme="minorEastAsia"/>
+        </w:rPr>
+        <w:t>h</w:t>
+      </w:r>
+      <w:r>
+        <w:rPr>
+          <w:rFonts w:eastAsiaTheme="minorEastAsia"/>
+        </w:rPr>
+        <w:t>rough</w:t>
+      </w:r>
+    </w:p>
+    <w:p>
+      <w:pPr>
+        <w:jc w:val="center"/>
+        <w:rPr>
+          <w:rFonts w:eastAsiaTheme="minorEastAsia"/>
+        </w:rPr>
+      </w:pPr>
+      <m:oMath>
+        <m:sSub>
+          <m:sSubPr>
+            <m:ctrlPr>
+              <w:rPr>
+                <w:rFonts w:ascii="Cambria Math" w:eastAsiaTheme="minorEastAsia" w:hAnsi="Cambria Math"/>
+                <w:i/>
+              </w:rPr>
+            </m:ctrlPr>
+          </m:sSubPr>
+          <m:e>
+            <m:r>
+              <w:rPr>
+                <w:rFonts w:ascii="Cambria Math" w:eastAsiaTheme="minorEastAsia" w:hAnsi="Cambria Math"/>
+              </w:rPr>
+              <m:t>x</m:t>
+            </m:r>
+          </m:e>
+          <m:sub>
+            <m:r>
+              <w:rPr>
+                <w:rFonts w:ascii="Cambria Math" w:eastAsiaTheme="minorEastAsia" w:hAnsi="Cambria Math"/>
+              </w:rPr>
+              <m:t>M</m:t>
+            </m:r>
+          </m:sub>
+        </m:sSub>
+        <m:r>
+          <w:rPr>
+            <w:rFonts w:ascii="Cambria Math" w:eastAsiaTheme="minorEastAsia" w:hAnsi="Cambria Math"/>
+          </w:rPr>
+          <m:t>=x</m:t>
+        </m:r>
+      </m:oMath>
+      <w:r>
+        <w:rPr>
+          <w:rFonts w:eastAsiaTheme="minorEastAsia"/>
+        </w:rPr>
+        <w:t>,</w:t>
+      </w:r>
+      <w:r>
+        <w:rPr>
+          <w:rFonts w:eastAsiaTheme="minorEastAsia"/>
+        </w:rPr>
+        <w:tab/>
+      </w:r>
+      <m:oMath>
+        <m:sSub>
+          <m:sSubPr>
+            <m:ctrlPr>
+              <w:rPr>
+                <w:rFonts w:ascii="Cambria Math" w:eastAsiaTheme="minorEastAsia" w:hAnsi="Cambria Math"/>
+                <w:i/>
+              </w:rPr>
+            </m:ctrlPr>
+          </m:sSubPr>
+          <m:e>
+            <m:r>
+              <w:rPr>
+                <w:rFonts w:ascii="Cambria Math" w:eastAsiaTheme="minorEastAsia" w:hAnsi="Cambria Math"/>
+              </w:rPr>
+              <m:t>z</m:t>
+            </m:r>
+          </m:e>
+          <m:sub>
+            <m:r>
+              <w:rPr>
+                <w:rFonts w:ascii="Cambria Math" w:eastAsiaTheme="minorEastAsia" w:hAnsi="Cambria Math"/>
+              </w:rPr>
+              <m:t>M</m:t>
+            </m:r>
+          </m:sub>
+        </m:sSub>
+        <m:r>
+          <w:rPr>
+            <w:rFonts w:ascii="Cambria Math" w:eastAsiaTheme="minorEastAsia" w:hAnsi="Cambria Math"/>
+          </w:rPr>
+          <m:t>= 0</m:t>
+        </m:r>
+      </m:oMath>
+      <w:r>
+        <w:rPr>
+          <w:rFonts w:eastAsiaTheme="minorEastAsia"/>
+        </w:rPr>
+        <w:t>,</w:t>
+      </w:r>
+      <w:r>
+        <w:rPr>
+          <w:rFonts w:eastAsiaTheme="minorEastAsia"/>
+        </w:rPr>
+        <w:tab/>
+        <w:t xml:space="preserve"> </w:t>
+      </w:r>
+      <m:oMath>
+        <m:sSub>
+          <m:sSubPr>
+            <m:ctrlPr>
+              <w:rPr>
+                <w:rFonts w:ascii="Cambria Math" w:eastAsiaTheme="minorEastAsia" w:hAnsi="Cambria Math"/>
+                <w:i/>
+              </w:rPr>
+            </m:ctrlPr>
+          </m:sSubPr>
+          <m:e>
+            <m:r>
+              <w:rPr>
+                <w:rFonts w:ascii="Cambria Math" w:eastAsiaTheme="minorEastAsia" w:hAnsi="Cambria Math"/>
+              </w:rPr>
+              <m:t>z</m:t>
+            </m:r>
+          </m:e>
+          <m:sub>
+            <m:r>
+              <w:rPr>
+                <w:rFonts w:ascii="Cambria Math" w:eastAsiaTheme="minorEastAsia" w:hAnsi="Cambria Math"/>
+              </w:rPr>
+              <m:t>m</m:t>
+            </m:r>
+          </m:sub>
+        </m:sSub>
+        <m:r>
+          <w:rPr>
+            <w:rFonts w:ascii="Cambria Math" w:eastAsiaTheme="minorEastAsia" w:hAnsi="Cambria Math"/>
+          </w:rPr>
+          <m:t>=l</m:t>
+        </m:r>
+        <m:func>
+          <m:funcPr>
+            <m:ctrlPr>
+              <w:rPr>
+                <w:rFonts w:ascii="Cambria Math" w:eastAsiaTheme="minorEastAsia" w:hAnsi="Cambria Math"/>
+                <w:i/>
+              </w:rPr>
+            </m:ctrlPr>
+          </m:funcPr>
+          <m:fName>
+            <m:r>
+              <m:rPr>
+                <m:sty m:val="p"/>
+              </m:rPr>
+              <w:rPr>
+                <w:rFonts w:ascii="Cambria Math" w:eastAsiaTheme="minorEastAsia" w:hAnsi="Cambria Math"/>
+              </w:rPr>
+              <m:t>cos</m:t>
+            </m:r>
+          </m:fName>
+          <m:e>
+            <m:d>
+              <m:dPr>
+                <m:ctrlPr>
+                  <w:rPr>
+                    <w:rFonts w:ascii="Cambria Math" w:eastAsiaTheme="minorEastAsia" w:hAnsi="Cambria Math"/>
+                    <w:i/>
+                  </w:rPr>
+                </m:ctrlPr>
+              </m:dPr>
+              <m:e>
+                <m:r>
+                  <w:rPr>
+                    <w:rFonts w:ascii="Cambria Math" w:eastAsiaTheme="minorEastAsia" w:hAnsi="Cambria Math"/>
+                  </w:rPr>
+                  <m:t>θ</m:t>
+                </m:r>
+              </m:e>
+            </m:d>
+          </m:e>
+        </m:func>
+      </m:oMath>
+      <w:r>
+        <w:rPr>
+          <w:rFonts w:eastAsiaTheme="minorEastAsia"/>
+        </w:rPr>
+        <w:t>,</w:t>
+      </w:r>
+      <w:r>
+        <w:rPr>
+          <w:rFonts w:eastAsiaTheme="minorEastAsia"/>
+        </w:rPr>
+        <w:tab/>
+        <w:t xml:space="preserve"> </w:t>
+      </w:r>
+      <m:oMath>
+        <m:sSub>
+          <m:sSubPr>
+            <m:ctrlPr>
+              <w:rPr>
+                <w:rFonts w:ascii="Cambria Math" w:eastAsiaTheme="minorEastAsia" w:hAnsi="Cambria Math"/>
+                <w:i/>
+              </w:rPr>
+            </m:ctrlPr>
+          </m:sSubPr>
+          <m:e>
+            <m:r>
+              <w:rPr>
+                <w:rFonts w:ascii="Cambria Math" w:eastAsiaTheme="minorEastAsia" w:hAnsi="Cambria Math"/>
+              </w:rPr>
+              <m:t>x</m:t>
+            </m:r>
+          </m:e>
+          <m:sub>
+            <m:r>
+              <w:rPr>
+                <w:rFonts w:ascii="Cambria Math" w:eastAsiaTheme="minorEastAsia" w:hAnsi="Cambria Math"/>
+              </w:rPr>
+              <m:t>m</m:t>
+            </m:r>
+          </m:sub>
+        </m:sSub>
+        <m:r>
+          <w:rPr>
+            <w:rFonts w:ascii="Cambria Math" w:eastAsiaTheme="minorEastAsia" w:hAnsi="Cambria Math"/>
+          </w:rPr>
+          <m:t>=x+l</m:t>
+        </m:r>
+        <m:func>
+          <m:funcPr>
+            <m:ctrlPr>
+              <w:rPr>
+                <w:rFonts w:ascii="Cambria Math" w:eastAsiaTheme="minorEastAsia" w:hAnsi="Cambria Math"/>
+                <w:i/>
+              </w:rPr>
+            </m:ctrlPr>
+          </m:funcPr>
+          <m:fName>
+            <m:r>
+              <m:rPr>
+                <m:sty m:val="p"/>
+              </m:rPr>
+              <w:rPr>
+                <w:rFonts w:ascii="Cambria Math" w:eastAsiaTheme="minorEastAsia" w:hAnsi="Cambria Math"/>
+              </w:rPr>
+              <m:t>sin</m:t>
+            </m:r>
+          </m:fName>
+          <m:e>
+            <m:d>
+              <m:dPr>
+                <m:ctrlPr>
+                  <w:rPr>
+                    <w:rFonts w:ascii="Cambria Math" w:eastAsiaTheme="minorEastAsia" w:hAnsi="Cambria Math"/>
+                    <w:i/>
+                  </w:rPr>
+                </m:ctrlPr>
+              </m:dPr>
+              <m:e>
+                <m:r>
+                  <w:rPr>
+                    <w:rFonts w:ascii="Cambria Math" w:eastAsiaTheme="minorEastAsia" w:hAnsi="Cambria Math"/>
+                  </w:rPr>
+                  <m:t>θ</m:t>
+                </m:r>
+              </m:e>
+            </m:d>
+          </m:e>
+        </m:func>
+      </m:oMath>
+    </w:p>
+    <w:p>
+      <w:pPr>
+        <w:rPr>
+          <w:rFonts w:eastAsiaTheme="minorEastAsia"/>
+        </w:rPr>
+      </w:pPr>
+      <w:r>
+        <w:rPr>
+          <w:rFonts w:eastAsiaTheme="minorEastAsia"/>
+        </w:rPr>
+        <w:t>w</w:t>
+      </w:r>
+      <w:r>
+        <w:rPr>
+          <w:rFonts w:eastAsiaTheme="minorEastAsia"/>
+        </w:rPr>
+        <w:t xml:space="preserve">e can derivate </w:t>
+      </w:r>
+      <w:r>
+        <w:rPr>
+          <w:rFonts w:eastAsiaTheme="minorEastAsia"/>
+        </w:rPr>
+        <w:t>them</w:t>
+      </w:r>
+    </w:p>
+    <w:p>
+      <w:pPr>
+        <w:jc w:val="center"/>
+        <w:rPr>
+          <w:rFonts w:eastAsiaTheme="minorEastAsia"/>
+        </w:rPr>
+      </w:pPr>
+      <m:oMath>
+        <m:sSub>
+          <m:sSubPr>
+            <m:ctrlPr>
+              <w:rPr>
+                <w:rFonts w:ascii="Cambria Math" w:eastAsiaTheme="minorEastAsia" w:hAnsi="Cambria Math"/>
+                <w:i/>
+              </w:rPr>
+            </m:ctrlPr>
+          </m:sSubPr>
+          <m:e>
+            <m:acc>
+              <m:accPr>
+                <m:chr m:val="̇"/>
+                <m:ctrlPr>
+                  <w:rPr>
+                    <w:rFonts w:ascii="Cambria Math" w:eastAsiaTheme="minorEastAsia" w:hAnsi="Cambria Math"/>
+                    <w:i/>
+                  </w:rPr>
+                </m:ctrlPr>
+              </m:accPr>
+              <m:e>
+                <m:r>
+                  <w:rPr>
+                    <w:rFonts w:ascii="Cambria Math" w:eastAsiaTheme="minorEastAsia" w:hAnsi="Cambria Math"/>
+                  </w:rPr>
+                  <m:t>x</m:t>
+                </m:r>
+              </m:e>
+            </m:acc>
+          </m:e>
+          <m:sub>
+            <m:r>
+              <w:rPr>
+                <w:rFonts w:ascii="Cambria Math" w:eastAsiaTheme="minorEastAsia" w:hAnsi="Cambria Math"/>
+              </w:rPr>
+              <m:t>M</m:t>
+            </m:r>
+          </m:sub>
+        </m:sSub>
+        <m:r>
+          <w:rPr>
+            <w:rFonts w:ascii="Cambria Math" w:eastAsiaTheme="minorEastAsia" w:hAnsi="Cambria Math"/>
+          </w:rPr>
+          <m:t>=</m:t>
+        </m:r>
+        <m:acc>
+          <m:accPr>
+            <m:chr m:val="̇"/>
+            <m:ctrlPr>
+              <w:rPr>
+                <w:rFonts w:ascii="Cambria Math" w:eastAsiaTheme="minorEastAsia" w:hAnsi="Cambria Math"/>
+                <w:i/>
+              </w:rPr>
+            </m:ctrlPr>
+          </m:accPr>
+          <m:e>
+            <m:r>
+              <w:rPr>
+                <w:rFonts w:ascii="Cambria Math" w:eastAsiaTheme="minorEastAsia" w:hAnsi="Cambria Math"/>
+              </w:rPr>
+              <m:t>x</m:t>
+            </m:r>
+          </m:e>
+        </m:acc>
+      </m:oMath>
+      <w:r>
+        <w:rPr>
+          <w:rFonts w:eastAsiaTheme="minorEastAsia"/>
+        </w:rPr>
+        <w:t>,</w:t>
+      </w:r>
+      <w:r>
+        <w:rPr>
+          <w:rFonts w:eastAsiaTheme="minorEastAsia"/>
+        </w:rPr>
+        <w:tab/>
+      </w:r>
+      <m:oMath>
+        <m:sSub>
+          <m:sSubPr>
+            <m:ctrlPr>
+              <w:rPr>
+                <w:rFonts w:ascii="Cambria Math" w:eastAsiaTheme="minorEastAsia" w:hAnsi="Cambria Math"/>
+                <w:i/>
+              </w:rPr>
+            </m:ctrlPr>
+          </m:sSubPr>
+          <m:e>
+            <m:acc>
+              <m:accPr>
+                <m:chr m:val="̇"/>
+                <m:ctrlPr>
+                  <w:rPr>
+                    <w:rFonts w:ascii="Cambria Math" w:eastAsiaTheme="minorEastAsia" w:hAnsi="Cambria Math"/>
+                    <w:i/>
+                  </w:rPr>
+                </m:ctrlPr>
+              </m:accPr>
+              <m:e>
+                <m:r>
+                  <w:rPr>
+                    <w:rFonts w:ascii="Cambria Math" w:eastAsiaTheme="minorEastAsia" w:hAnsi="Cambria Math"/>
+                  </w:rPr>
+                  <m:t>z</m:t>
+                </m:r>
+              </m:e>
+            </m:acc>
+          </m:e>
+          <m:sub>
+            <m:r>
+              <w:rPr>
+                <w:rFonts w:ascii="Cambria Math" w:eastAsiaTheme="minorEastAsia" w:hAnsi="Cambria Math"/>
+              </w:rPr>
+              <m:t>M</m:t>
+            </m:r>
+          </m:sub>
+        </m:sSub>
+        <m:r>
+          <w:rPr>
+            <w:rFonts w:ascii="Cambria Math" w:eastAsiaTheme="minorEastAsia" w:hAnsi="Cambria Math"/>
+          </w:rPr>
+          <m:t>= 0</m:t>
+        </m:r>
+      </m:oMath>
+      <w:r>
+        <w:rPr>
+          <w:rFonts w:eastAsiaTheme="minorEastAsia"/>
+        </w:rPr>
+        <w:t>,</w:t>
+      </w:r>
+      <w:r>
+        <w:rPr>
+          <w:rFonts w:eastAsiaTheme="minorEastAsia"/>
+        </w:rPr>
+        <w:tab/>
+        <w:t xml:space="preserve"> </w:t>
+      </w:r>
+      <m:oMath>
+        <m:sSub>
+          <m:sSubPr>
+            <m:ctrlPr>
+              <w:rPr>
+                <w:rFonts w:ascii="Cambria Math" w:eastAsiaTheme="minorEastAsia" w:hAnsi="Cambria Math"/>
+                <w:i/>
+              </w:rPr>
+            </m:ctrlPr>
+          </m:sSubPr>
+          <m:e>
+            <m:acc>
+              <m:accPr>
+                <m:chr m:val="̇"/>
+                <m:ctrlPr>
+                  <w:rPr>
+                    <w:rFonts w:ascii="Cambria Math" w:eastAsiaTheme="minorEastAsia" w:hAnsi="Cambria Math"/>
+                    <w:i/>
+                  </w:rPr>
+                </m:ctrlPr>
+              </m:accPr>
+              <m:e>
+                <m:r>
+                  <w:rPr>
+                    <w:rFonts w:ascii="Cambria Math" w:eastAsiaTheme="minorEastAsia" w:hAnsi="Cambria Math"/>
+                  </w:rPr>
+                  <m:t>z</m:t>
+                </m:r>
+              </m:e>
+            </m:acc>
+          </m:e>
+          <m:sub>
+            <m:r>
+              <w:rPr>
+                <w:rFonts w:ascii="Cambria Math" w:eastAsiaTheme="minorEastAsia" w:hAnsi="Cambria Math"/>
+              </w:rPr>
+              <m:t>m</m:t>
+            </m:r>
+          </m:sub>
+        </m:sSub>
+        <m:r>
+          <w:rPr>
+            <w:rFonts w:ascii="Cambria Math" w:eastAsiaTheme="minorEastAsia" w:hAnsi="Cambria Math"/>
+          </w:rPr>
+          <m:t>=</m:t>
+        </m:r>
+        <m:r>
+          <w:rPr>
+            <w:rFonts w:ascii="Cambria Math" w:eastAsiaTheme="minorEastAsia" w:hAnsi="Cambria Math"/>
+          </w:rPr>
+          <m:t xml:space="preserve">- </m:t>
+        </m:r>
+        <m:r>
+          <w:rPr>
+            <w:rFonts w:ascii="Cambria Math" w:eastAsiaTheme="minorEastAsia" w:hAnsi="Cambria Math"/>
+          </w:rPr>
+          <m:t xml:space="preserve">l </m:t>
+        </m:r>
+        <m:acc>
+          <m:accPr>
+            <m:chr m:val="̇"/>
+            <m:ctrlPr>
+              <w:rPr>
+                <w:rFonts w:ascii="Cambria Math" w:eastAsiaTheme="minorEastAsia" w:hAnsi="Cambria Math"/>
+                <w:i/>
+              </w:rPr>
+            </m:ctrlPr>
+          </m:accPr>
+          <m:e>
+            <m:r>
+              <w:rPr>
+                <w:rFonts w:ascii="Cambria Math" w:eastAsiaTheme="minorEastAsia" w:hAnsi="Cambria Math"/>
+              </w:rPr>
+              <m:t>θ</m:t>
+            </m:r>
+          </m:e>
+        </m:acc>
+        <m:func>
+          <m:funcPr>
+            <m:ctrlPr>
+              <w:rPr>
+                <w:rFonts w:ascii="Cambria Math" w:eastAsiaTheme="minorEastAsia" w:hAnsi="Cambria Math"/>
+                <w:i/>
+              </w:rPr>
+            </m:ctrlPr>
+          </m:funcPr>
+          <m:fName>
+            <m:r>
+              <m:rPr>
+                <m:sty m:val="p"/>
+              </m:rPr>
+              <w:rPr>
+                <w:rFonts w:ascii="Cambria Math" w:eastAsiaTheme="minorEastAsia" w:hAnsi="Cambria Math"/>
+              </w:rPr>
+              <m:t>sin</m:t>
+            </m:r>
+          </m:fName>
+          <m:e>
+            <m:d>
+              <m:dPr>
+                <m:ctrlPr>
+                  <w:rPr>
+                    <w:rFonts w:ascii="Cambria Math" w:eastAsiaTheme="minorEastAsia" w:hAnsi="Cambria Math"/>
+                    <w:i/>
+                  </w:rPr>
+                </m:ctrlPr>
+              </m:dPr>
+              <m:e>
+                <m:r>
+                  <w:rPr>
+                    <w:rFonts w:ascii="Cambria Math" w:eastAsiaTheme="minorEastAsia" w:hAnsi="Cambria Math"/>
+                  </w:rPr>
+                  <m:t>θ</m:t>
+                </m:r>
+              </m:e>
+            </m:d>
+          </m:e>
+        </m:func>
+      </m:oMath>
+      <w:r>
+        <w:rPr>
+          <w:rFonts w:eastAsiaTheme="minorEastAsia"/>
+        </w:rPr>
+        <w:t>,</w:t>
+      </w:r>
+      <w:r>
+        <w:rPr>
+          <w:rFonts w:eastAsiaTheme="minorEastAsia"/>
+        </w:rPr>
+        <w:tab/>
+        <w:t xml:space="preserve"> </w:t>
+      </w:r>
+      <m:oMath>
+        <m:sSub>
+          <m:sSubPr>
+            <m:ctrlPr>
+              <w:rPr>
+                <w:rFonts w:ascii="Cambria Math" w:eastAsiaTheme="minorEastAsia" w:hAnsi="Cambria Math"/>
+                <w:i/>
+              </w:rPr>
+            </m:ctrlPr>
+          </m:sSubPr>
+          <m:e>
+            <m:acc>
+              <m:accPr>
+                <m:chr m:val="̇"/>
+                <m:ctrlPr>
+                  <w:rPr>
+                    <w:rFonts w:ascii="Cambria Math" w:eastAsiaTheme="minorEastAsia" w:hAnsi="Cambria Math"/>
+                    <w:i/>
+                  </w:rPr>
+                </m:ctrlPr>
+              </m:accPr>
+              <m:e>
+                <m:r>
+                  <w:rPr>
+                    <w:rFonts w:ascii="Cambria Math" w:eastAsiaTheme="minorEastAsia" w:hAnsi="Cambria Math"/>
+                  </w:rPr>
+                  <m:t>x</m:t>
+                </m:r>
+              </m:e>
+            </m:acc>
+          </m:e>
+          <m:sub>
+            <m:r>
+              <w:rPr>
+                <w:rFonts w:ascii="Cambria Math" w:eastAsiaTheme="minorEastAsia" w:hAnsi="Cambria Math"/>
+              </w:rPr>
+              <m:t>m</m:t>
+            </m:r>
+          </m:sub>
+        </m:sSub>
+        <m:r>
+          <w:rPr>
+            <w:rFonts w:ascii="Cambria Math" w:eastAsiaTheme="minorEastAsia" w:hAnsi="Cambria Math"/>
+          </w:rPr>
+          <m:t>=</m:t>
+        </m:r>
+        <m:acc>
+          <m:accPr>
+            <m:chr m:val="̇"/>
+            <m:ctrlPr>
+              <w:rPr>
+                <w:rFonts w:ascii="Cambria Math" w:eastAsiaTheme="minorEastAsia" w:hAnsi="Cambria Math"/>
+                <w:i/>
+              </w:rPr>
+            </m:ctrlPr>
+          </m:accPr>
+          <m:e>
+            <m:r>
+              <w:rPr>
+                <w:rFonts w:ascii="Cambria Math" w:eastAsiaTheme="minorEastAsia" w:hAnsi="Cambria Math"/>
+              </w:rPr>
+              <m:t>x</m:t>
+            </m:r>
+          </m:e>
+        </m:acc>
+        <m:r>
+          <w:rPr>
+            <w:rFonts w:ascii="Cambria Math" w:eastAsiaTheme="minorEastAsia" w:hAnsi="Cambria Math"/>
+          </w:rPr>
+          <m:t>+l</m:t>
+        </m:r>
+        <m:r>
+          <w:rPr>
+            <w:rFonts w:ascii="Cambria Math" w:eastAsiaTheme="minorEastAsia" w:hAnsi="Cambria Math"/>
+          </w:rPr>
+          <m:t xml:space="preserve"> </m:t>
+        </m:r>
+        <m:acc>
+          <m:accPr>
+            <m:chr m:val="̇"/>
+            <m:ctrlPr>
+              <w:rPr>
+                <w:rFonts w:ascii="Cambria Math" w:eastAsiaTheme="minorEastAsia" w:hAnsi="Cambria Math"/>
+                <w:i/>
+              </w:rPr>
+            </m:ctrlPr>
+          </m:accPr>
+          <m:e>
+            <m:r>
+              <w:rPr>
+                <w:rFonts w:ascii="Cambria Math" w:eastAsiaTheme="minorEastAsia" w:hAnsi="Cambria Math"/>
+              </w:rPr>
+              <m:t>θ</m:t>
+            </m:r>
+          </m:e>
+        </m:acc>
+        <m:func>
+          <m:funcPr>
+            <m:ctrlPr>
+              <w:rPr>
+                <w:rFonts w:ascii="Cambria Math" w:eastAsiaTheme="minorEastAsia" w:hAnsi="Cambria Math"/>
+                <w:i/>
+              </w:rPr>
+            </m:ctrlPr>
+          </m:funcPr>
+          <m:fName>
+            <m:r>
+              <m:rPr>
+                <m:sty m:val="p"/>
+              </m:rPr>
+              <w:rPr>
+                <w:rFonts w:ascii="Cambria Math" w:eastAsiaTheme="minorEastAsia" w:hAnsi="Cambria Math"/>
+              </w:rPr>
+              <m:t>cos</m:t>
+            </m:r>
+          </m:fName>
+          <m:e>
+            <m:d>
+              <m:dPr>
+                <m:ctrlPr>
+                  <w:rPr>
+                    <w:rFonts w:ascii="Cambria Math" w:eastAsiaTheme="minorEastAsia" w:hAnsi="Cambria Math"/>
+                    <w:i/>
+                  </w:rPr>
+                </m:ctrlPr>
+              </m:dPr>
+              <m:e>
+                <m:r>
+                  <w:rPr>
+                    <w:rFonts w:ascii="Cambria Math" w:eastAsiaTheme="minorEastAsia" w:hAnsi="Cambria Math"/>
+                  </w:rPr>
+                  <m:t>θ</m:t>
+                </m:r>
+              </m:e>
+            </m:d>
+          </m:e>
+        </m:func>
+      </m:oMath>
+    </w:p>
+    <w:p>
+      <w:pPr>
+        <w:rPr>
+          <w:rFonts w:eastAsiaTheme="minorEastAsia"/>
+        </w:rPr>
+      </w:pPr>
+      <w:r>
+        <w:rPr>
+          <w:rFonts w:eastAsiaTheme="minorEastAsia"/>
+        </w:rPr>
+        <w:t xml:space="preserve">and insert </w:t>
+      </w:r>
+      <w:r>
+        <w:rPr>
+          <w:rFonts w:eastAsiaTheme="minorEastAsia"/>
+        </w:rPr>
+        <w:t xml:space="preserve">the results </w:t>
+      </w:r>
+      <w:r>
+        <w:rPr>
+          <w:rFonts w:eastAsiaTheme="minorEastAsia"/>
+        </w:rPr>
+        <w:t>into the Lagrange equation</w:t>
+      </w:r>
+      <w:r>
+        <w:rPr>
+          <w:rFonts w:eastAsiaTheme="minorEastAsia"/>
+        </w:rPr>
+        <w:t>:</w:t>
+      </w:r>
+    </w:p>
+    <w:p>
+      <w:pPr>
+        <w:rPr>
+          <w:rFonts w:eastAsiaTheme="minorEastAsia"/>
+        </w:rPr>
+      </w:pPr>
+      <m:oMathPara>
+        <m:oMath>
+          <m:r>
+            <w:rPr>
+              <w:rFonts w:ascii="Cambria Math" w:hAnsi="Cambria Math"/>
+            </w:rPr>
+            <m:t>L</m:t>
+          </m:r>
+          <m:d>
+            <m:dPr>
+              <m:ctrlPr>
+                <w:rPr>
+                  <w:rFonts w:ascii="Cambria Math" w:hAnsi="Cambria Math"/>
+                  <w:i/>
+                </w:rPr>
+              </m:ctrlPr>
+            </m:dPr>
+            <m:e>
+              <m:r>
+                <w:rPr>
+                  <w:rFonts w:ascii="Cambria Math" w:hAnsi="Cambria Math"/>
+                </w:rPr>
+                <m:t xml:space="preserve">x,θ, </m:t>
+              </m:r>
+              <m:acc>
+                <m:accPr>
+                  <m:chr m:val="̇"/>
+                  <m:ctrlPr>
+                    <w:rPr>
+                      <w:rFonts w:ascii="Cambria Math" w:hAnsi="Cambria Math"/>
+                      <w:i/>
+                    </w:rPr>
+                  </m:ctrlPr>
+                </m:accPr>
+                <m:e>
+                  <m:r>
+                    <w:rPr>
+                      <w:rFonts w:ascii="Cambria Math" w:hAnsi="Cambria Math"/>
+                    </w:rPr>
+                    <m:t>x</m:t>
+                  </m:r>
+                </m:e>
+              </m:acc>
+              <m:r>
+                <w:rPr>
+                  <w:rFonts w:ascii="Cambria Math" w:hAnsi="Cambria Math"/>
+                </w:rPr>
+                <m:t>,</m:t>
+              </m:r>
+              <m:acc>
+                <m:accPr>
+                  <m:chr m:val="̇"/>
+                  <m:ctrlPr>
+                    <w:rPr>
+                      <w:rFonts w:ascii="Cambria Math" w:hAnsi="Cambria Math"/>
+                      <w:i/>
+                    </w:rPr>
+                  </m:ctrlPr>
+                </m:accPr>
+                <m:e>
+                  <m:r>
+                    <w:rPr>
+                      <w:rFonts w:ascii="Cambria Math" w:hAnsi="Cambria Math"/>
+                    </w:rPr>
+                    <m:t>θ</m:t>
+                  </m:r>
+                </m:e>
+              </m:acc>
+            </m:e>
+          </m:d>
+          <m:r>
+            <w:rPr>
+              <w:rFonts w:ascii="Cambria Math" w:hAnsi="Cambria Math"/>
+            </w:rPr>
+            <m:t>=</m:t>
+          </m:r>
+          <m:f>
+            <m:fPr>
+              <m:ctrlPr>
+                <w:rPr>
+                  <w:rFonts w:ascii="Cambria Math" w:hAnsi="Cambria Math"/>
+                  <w:i/>
+                </w:rPr>
+              </m:ctrlPr>
+            </m:fPr>
+            <m:num>
+              <m:r>
+                <w:rPr>
+                  <w:rFonts w:ascii="Cambria Math" w:hAnsi="Cambria Math"/>
+                </w:rPr>
+                <m:t>1</m:t>
+              </m:r>
+            </m:num>
+            <m:den>
+              <m:r>
+                <w:rPr>
+                  <w:rFonts w:ascii="Cambria Math" w:hAnsi="Cambria Math"/>
+                </w:rPr>
+                <m:t>2</m:t>
+              </m:r>
+            </m:den>
+          </m:f>
+          <m:r>
+            <w:rPr>
+              <w:rFonts w:ascii="Cambria Math" w:hAnsi="Cambria Math"/>
+            </w:rPr>
+            <m:t xml:space="preserve"> </m:t>
+          </m:r>
+          <m:d>
+            <m:dPr>
+              <m:ctrlPr>
+                <w:rPr>
+                  <w:rFonts w:ascii="Cambria Math" w:hAnsi="Cambria Math"/>
+                  <w:i/>
+                </w:rPr>
+              </m:ctrlPr>
+            </m:dPr>
+            <m:e>
+              <m:r>
+                <w:rPr>
+                  <w:rFonts w:ascii="Cambria Math" w:hAnsi="Cambria Math"/>
+                </w:rPr>
+                <m:t>M</m:t>
+              </m:r>
+              <m:r>
+                <w:rPr>
+                  <w:rFonts w:ascii="Cambria Math" w:hAnsi="Cambria Math"/>
+                </w:rPr>
+                <m:t>+m</m:t>
+              </m:r>
+            </m:e>
+          </m:d>
+          <m:r>
+            <w:rPr>
+              <w:rFonts w:ascii="Cambria Math" w:hAnsi="Cambria Math"/>
+            </w:rPr>
+            <m:t> </m:t>
+          </m:r>
+          <m:sSup>
+            <m:sSupPr>
+              <m:ctrlPr>
+                <w:rPr>
+                  <w:rFonts w:ascii="Cambria Math" w:hAnsi="Cambria Math"/>
+                  <w:i/>
+                </w:rPr>
+              </m:ctrlPr>
+            </m:sSupPr>
+            <m:e>
+              <m:acc>
+                <m:accPr>
+                  <m:chr m:val="̇"/>
+                  <m:ctrlPr>
+                    <w:rPr>
+                      <w:rFonts w:ascii="Cambria Math" w:hAnsi="Cambria Math"/>
+                      <w:i/>
+                    </w:rPr>
+                  </m:ctrlPr>
+                </m:accPr>
+                <m:e>
+                  <m:r>
+                    <w:rPr>
+                      <w:rFonts w:ascii="Cambria Math" w:hAnsi="Cambria Math"/>
+                    </w:rPr>
+                    <m:t>x</m:t>
+                  </m:r>
+                </m:e>
+              </m:acc>
+            </m:e>
+            <m:sup>
+              <m:r>
+                <w:rPr>
+                  <w:rFonts w:ascii="Cambria Math" w:hAnsi="Cambria Math"/>
+                </w:rPr>
+                <m:t>2</m:t>
+              </m:r>
+            </m:sup>
+          </m:sSup>
+          <m:r>
+            <w:rPr>
+              <w:rFonts w:ascii="Cambria Math" w:hAnsi="Cambria Math"/>
+            </w:rPr>
+            <m:t>+m</m:t>
+          </m:r>
+          <m:r>
+            <w:rPr>
+              <w:rFonts w:ascii="Cambria Math" w:hAnsi="Cambria Math"/>
+            </w:rPr>
+            <m:t xml:space="preserve"> l</m:t>
+          </m:r>
+          <m:func>
+            <m:funcPr>
+              <m:ctrlPr>
+                <w:rPr>
+                  <w:rFonts w:ascii="Cambria Math" w:hAnsi="Cambria Math"/>
+                  <w:i/>
+                </w:rPr>
+              </m:ctrlPr>
+            </m:funcPr>
+            <m:fName>
+              <m:r>
+                <m:rPr>
+                  <m:sty m:val="p"/>
+                </m:rPr>
+                <w:rPr>
+                  <w:rFonts w:ascii="Cambria Math" w:hAnsi="Cambria Math"/>
+                </w:rPr>
+                <m:t>cos</m:t>
+              </m:r>
+            </m:fName>
+            <m:e>
+              <m:d>
+                <m:dPr>
+                  <m:ctrlPr>
+                    <w:rPr>
+                      <w:rFonts w:ascii="Cambria Math" w:hAnsi="Cambria Math"/>
+                      <w:i/>
+                    </w:rPr>
+                  </m:ctrlPr>
+                </m:dPr>
+                <m:e>
+                  <m:r>
+                    <w:rPr>
+                      <w:rFonts w:ascii="Cambria Math" w:hAnsi="Cambria Math"/>
+                    </w:rPr>
+                    <m:t>θ</m:t>
+                  </m:r>
+                </m:e>
+              </m:d>
+            </m:e>
+          </m:func>
+          <m:acc>
+            <m:accPr>
+              <m:chr m:val="̇"/>
+              <m:ctrlPr>
+                <w:rPr>
+                  <w:rFonts w:ascii="Cambria Math" w:hAnsi="Cambria Math"/>
+                  <w:i/>
+                </w:rPr>
+              </m:ctrlPr>
+            </m:accPr>
+            <m:e>
+              <m:r>
+                <w:rPr>
+                  <w:rFonts w:ascii="Cambria Math" w:hAnsi="Cambria Math"/>
+                </w:rPr>
+                <m:t>θ</m:t>
+              </m:r>
+            </m:e>
+          </m:acc>
+          <m:r>
+            <w:rPr>
+              <w:rFonts w:ascii="Cambria Math" w:hAnsi="Cambria Math"/>
+            </w:rPr>
+            <m:t xml:space="preserve"> </m:t>
+          </m:r>
+          <m:acc>
+            <m:accPr>
+              <m:chr m:val="̇"/>
+              <m:ctrlPr>
+                <w:rPr>
+                  <w:rFonts w:ascii="Cambria Math" w:hAnsi="Cambria Math"/>
+                  <w:i/>
+                </w:rPr>
+              </m:ctrlPr>
+            </m:accPr>
+            <m:e>
+              <m:r>
+                <w:rPr>
+                  <w:rFonts w:ascii="Cambria Math" w:hAnsi="Cambria Math"/>
+                </w:rPr>
+                <m:t>x</m:t>
+              </m:r>
+            </m:e>
+          </m:acc>
+          <m:r>
+            <w:rPr>
+              <w:rFonts w:ascii="Cambria Math" w:hAnsi="Cambria Math"/>
+            </w:rPr>
+            <m:t>+</m:t>
+          </m:r>
+          <m:r>
+            <w:rPr>
+              <w:rFonts w:ascii="Cambria Math" w:hAnsi="Cambria Math"/>
+            </w:rPr>
+            <m:t xml:space="preserve">m </m:t>
+          </m:r>
+          <m:sSup>
+            <m:sSupPr>
+              <m:ctrlPr>
+                <w:rPr>
+                  <w:rFonts w:ascii="Cambria Math" w:hAnsi="Cambria Math"/>
+                  <w:i/>
+                </w:rPr>
+              </m:ctrlPr>
+            </m:sSupPr>
+            <m:e>
+              <m:r>
+                <w:rPr>
+                  <w:rFonts w:ascii="Cambria Math" w:hAnsi="Cambria Math"/>
+                </w:rPr>
+                <m:t>l</m:t>
+              </m:r>
+            </m:e>
+            <m:sup>
+              <m:r>
+                <w:rPr>
+                  <w:rFonts w:ascii="Cambria Math" w:hAnsi="Cambria Math"/>
+                </w:rPr>
+                <m:t>2</m:t>
+              </m:r>
+            </m:sup>
+          </m:sSup>
+          <m:r>
+            <w:rPr>
+              <w:rFonts w:ascii="Cambria Math" w:hAnsi="Cambria Math"/>
+            </w:rPr>
+            <m:t xml:space="preserve"> </m:t>
+          </m:r>
+          <m:sSup>
+            <m:sSupPr>
+              <m:ctrlPr>
+                <w:rPr>
+                  <w:rFonts w:ascii="Cambria Math" w:hAnsi="Cambria Math"/>
+                  <w:i/>
+                </w:rPr>
+              </m:ctrlPr>
+            </m:sSupPr>
+            <m:e>
+              <m:acc>
+                <m:accPr>
+                  <m:chr m:val="̇"/>
+                  <m:ctrlPr>
+                    <w:rPr>
+                      <w:rFonts w:ascii="Cambria Math" w:hAnsi="Cambria Math"/>
+                      <w:i/>
+                    </w:rPr>
+                  </m:ctrlPr>
+                </m:accPr>
+                <m:e>
+                  <m:r>
+                    <w:rPr>
+                      <w:rFonts w:ascii="Cambria Math" w:hAnsi="Cambria Math"/>
+                    </w:rPr>
+                    <m:t>θ</m:t>
+                  </m:r>
+                </m:e>
+              </m:acc>
+            </m:e>
+            <m:sup>
+              <m:r>
+                <w:rPr>
+                  <w:rFonts w:ascii="Cambria Math" w:hAnsi="Cambria Math"/>
+                </w:rPr>
+                <m:t>2</m:t>
+              </m:r>
+            </m:sup>
+          </m:sSup>
+          <m:r>
+            <w:rPr>
+              <w:rFonts w:ascii="Cambria Math" w:hAnsi="Cambria Math"/>
+            </w:rPr>
+            <m:t xml:space="preserve">-m g </m:t>
+          </m:r>
+          <m:r>
+            <w:rPr>
+              <w:rFonts w:ascii="Cambria Math" w:hAnsi="Cambria Math"/>
+            </w:rPr>
+            <m:t>l</m:t>
+          </m:r>
+          <m:func>
+            <m:funcPr>
+              <m:ctrlPr>
+                <w:rPr>
+                  <w:rFonts w:ascii="Cambria Math" w:hAnsi="Cambria Math"/>
+                  <w:i/>
+                </w:rPr>
+              </m:ctrlPr>
+            </m:funcPr>
+            <m:fName>
+              <m:r>
+                <m:rPr>
+                  <m:sty m:val="p"/>
+                </m:rPr>
+                <w:rPr>
+                  <w:rFonts w:ascii="Cambria Math" w:hAnsi="Cambria Math"/>
+                </w:rPr>
+                <m:t>cos</m:t>
+              </m:r>
+            </m:fName>
+            <m:e>
+              <m:d>
+                <m:dPr>
+                  <m:ctrlPr>
+                    <w:rPr>
+                      <w:rFonts w:ascii="Cambria Math" w:hAnsi="Cambria Math"/>
+                      <w:i/>
+                    </w:rPr>
+                  </m:ctrlPr>
+                </m:dPr>
+                <m:e>
+                  <m:r>
+                    <w:rPr>
+                      <w:rFonts w:ascii="Cambria Math" w:hAnsi="Cambria Math"/>
+                    </w:rPr>
+                    <m:t>θ</m:t>
+                  </m:r>
+                </m:e>
+              </m:d>
+            </m:e>
+          </m:func>
+        </m:oMath>
+      </m:oMathPara>
+    </w:p>
+    <w:p>
+      <w:pPr>
+        <w:rPr>
+          <w:rFonts w:eastAsiaTheme="minorEastAsia"/>
+        </w:rPr>
+      </w:pPr>
+      <w:r>
+        <w:rPr>
+          <w:rFonts w:eastAsiaTheme="minorEastAsia"/>
+        </w:rPr>
+        <w:t>Now, the relevant equation of motion for the system can be obtained by applying the following Euler-Lagrange equation.</w:t>
+      </w:r>
+    </w:p>
+    <w:p>
+      <w:pPr>
+        <w:rPr>
+          <w:rFonts w:eastAsiaTheme="minorEastAsia"/>
+        </w:rPr>
+      </w:pPr>
+      <m:oMathPara>
+        <m:oMath>
+          <m:f>
+            <m:fPr>
+              <m:ctrlPr>
+                <w:rPr>
+                  <w:rFonts w:ascii="Cambria Math" w:eastAsiaTheme="minorEastAsia" w:hAnsi="Cambria Math"/>
+                  <w:i/>
+                </w:rPr>
+              </m:ctrlPr>
+            </m:fPr>
+            <m:num>
+              <m:r>
+                <w:rPr>
+                  <w:rFonts w:ascii="Cambria Math" w:eastAsiaTheme="minorEastAsia" w:hAnsi="Cambria Math"/>
+                </w:rPr>
+                <m:t>d</m:t>
+              </m:r>
+            </m:num>
+            <m:den>
+              <m:r>
+                <w:rPr>
+                  <w:rFonts w:ascii="Cambria Math" w:eastAsiaTheme="minorEastAsia" w:hAnsi="Cambria Math"/>
+                </w:rPr>
+                <m:t>dt</m:t>
+              </m:r>
+            </m:den>
+          </m:f>
+          <m:r>
+            <m:rPr>
+              <m:lit/>
+            </m:rPr>
+            <w:rPr>
+              <w:rFonts w:ascii="Cambria Math" w:eastAsiaTheme="minorEastAsia" w:hAnsi="Cambria Math"/>
+            </w:rPr>
+            <m:t>(</m:t>
+          </m:r>
+        </m:oMath>
+      </m:oMathPara>
+    </w:p>
+    <w:p/>
+    <w:p/>
     <w:p>
       <w:pPr>
         <w:pStyle w:val="Heading2"/>
@@ -891,6 +3183,7 @@
         <w:pStyle w:val="Heading1"/>
       </w:pPr>
       <w:r>
+        <w:lastRenderedPageBreak/>
         <w:t>5 Others</w:t>
       </w:r>
     </w:p>
@@ -912,7 +3205,7 @@
       </w:r>
     </w:p>
     <w:p>
-      <w:hyperlink r:id="rId8" w:history="1">
+      <w:hyperlink r:id="rId9" w:history="1">
         <w:r>
           <w:rPr>
             <w:rStyle w:val="Hyperlink"/>
@@ -928,7 +3221,7 @@
     </w:p>
     <w:p/>
     <w:sectPr>
-      <w:headerReference w:type="first" r:id="rId9"/>
+      <w:headerReference w:type="first" r:id="rId10"/>
       <w:pgSz w:w="12240" w:h="15840"/>
       <w:pgMar w:top="1080" w:right="1440" w:bottom="1440" w:left="1440" w:header="540" w:footer="720" w:gutter="0"/>
       <w:cols w:space="720"/>
@@ -1809,6 +4102,16 @@
       <w:szCs w:val="18"/>
     </w:rPr>
   </w:style>
+  <w:style w:type="character" w:styleId="PlaceholderText">
+    <w:name w:val="Placeholder Text"/>
+    <w:basedOn w:val="DefaultParagraphFont"/>
+    <w:uiPriority w:val="99"/>
+    <w:semiHidden/>
+    <w:rsid w:val="000E54AB"/>
+    <w:rPr>
+      <w:color w:val="808080"/>
+    </w:rPr>
+  </w:style>
 </w:styles>
 </file>
 
@@ -2112,7 +4415,7 @@
 </file>
 
 <file path=customXml/itemProps1.xml><?xml version="1.0" encoding="utf-8"?>
-<ds:datastoreItem xmlns:ds="http://schemas.openxmlformats.org/officeDocument/2006/customXml" ds:itemID="{5E3E8A5A-2C68-4433-A7CE-A76640137CD8}">
+<ds:datastoreItem xmlns:ds="http://schemas.openxmlformats.org/officeDocument/2006/customXml" ds:itemID="{CC1B3A96-774A-496B-A0C7-B3015CB39ABB}">
   <ds:schemaRefs>
     <ds:schemaRef ds:uri="http://schemas.openxmlformats.org/officeDocument/2006/bibliography"/>
   </ds:schemaRefs>

</xml_diff>

<commit_message>
updated documentation and simulation
</commit_message>
<xml_diff>
--- a/sbr-documentation/SBR_documentation_v0.docx
+++ b/sbr-documentation/SBR_documentation_v0.docx
@@ -418,9 +418,8 @@
           <w:szCs w:val="24"/>
           <w:lang w:val="en-US"/>
         </w:rPr>
-        <w:t>Prof. Mahmoud El-</w:t>
-      </w:r>
-      <w:proofErr w:type="spellStart"/>
+        <w:t xml:space="preserve">Prof. </w:t>
+      </w:r>
       <w:r>
         <w:rPr>
           <w:rFonts w:asciiTheme="minorHAnsi" w:eastAsia="Times New Roman" w:hAnsiTheme="minorHAnsi"/>
@@ -428,9 +427,17 @@
           <w:szCs w:val="24"/>
           <w:lang w:val="en-US"/>
         </w:rPr>
-        <w:t>Samanty</w:t>
-      </w:r>
-      <w:proofErr w:type="spellEnd"/>
+        <w:t xml:space="preserve">Dr. </w:t>
+      </w:r>
+      <w:r>
+        <w:rPr>
+          <w:rFonts w:asciiTheme="minorHAnsi" w:eastAsia="Times New Roman" w:hAnsiTheme="minorHAnsi"/>
+          <w:sz w:val="28"/>
+          <w:szCs w:val="24"/>
+          <w:lang w:val="en-US"/>
+        </w:rPr>
+        <w:t>Mahmoud El-Samanty</w:t>
+      </w:r>
     </w:p>
     <w:p>
       <w:pPr>
@@ -652,7 +659,7 @@
           <w:rtl/>
           <w:lang w:val="en-US" w:bidi="ar-EG"/>
         </w:rPr>
-        <w:t>04‏/12‏/2017</w:t>
+        <w:t>05‏/12‏/2017</w:t>
       </w:r>
       <w:r>
         <w:rPr>
@@ -683,7 +690,12 @@
       </w:pPr>
       <w:r>
         <w:lastRenderedPageBreak/>
-        <w:t>0 Introduction</w:t>
+        <w:t>Introduction</w:t>
+      </w:r>
+    </w:p>
+    <w:p>
+      <w:r>
+        <w:t>Nowadays, self-balancing robots have been a topic of interest of not only researchers, but also students and hobbyists worldwide. Fundamentally, self-balancing robot is an inverted pendulum on wheels, a derivative of the inverted pendulum on a cart. In comparison with traditional robots which are in a constant state of equilibrium, self-balancing robot is an unstable system in a natural manner [1]. The design itself is more complex due to the necessity of to be actively controlled maintain the upright position. However, self-balancing robot benefits itself from being able to turn on the spot. Commonly, the main practical application of a self-balancing robot is a transportation of human from a location to another location which was introduced and popularised by the release of the Segway Personal Transporter (PT) by Segway Inc. of New Hampshire, USA which is the manufacturer of a two-wheeled, self-balancing electric vehicle [2]. Segway is basically a homophone of segue (a smooth transition, which literally translated from Italian as follow). Lately, it is used in many industries such as inside the factory floors, in the airport and also for recreation in the park. It is more attractive compared to four wheeled vehicle or three wheeled vehicle as it can take sharp turns &amp; navigate in tighter spaces easily [3]. Therefore, self-balancing robot for this particular project can be defined as a two-wheeled vehicle which able to balance itself and automatically correct its position on disturbance.</w:t>
       </w:r>
     </w:p>
     <w:p/>
@@ -692,29 +704,66 @@
         <w:pStyle w:val="Heading1"/>
       </w:pPr>
       <w:r>
-        <w:t>1 Hardware</w:t>
+        <w:t>Objective</w:t>
+      </w:r>
+    </w:p>
+    <w:p>
+      <w:r>
+        <w:t>There are several objectives for this particular project which are described as follows:</w:t>
+      </w:r>
+    </w:p>
+    <w:p>
+      <w:r>
+        <w:t>i.</w:t>
+      </w:r>
+      <w:r>
+        <w:tab/>
+        <w:t>To design a two-wheeled self-balancing robot.</w:t>
+      </w:r>
+    </w:p>
+    <w:p>
+      <w:r>
+        <w:t>ii.</w:t>
+      </w:r>
+      <w:r>
+        <w:tab/>
+        <w:t>To fabricate a two-wheeled self-balancing robot.</w:t>
+      </w:r>
+    </w:p>
+    <w:p>
+      <w:r>
+        <w:t>iii.</w:t>
+      </w:r>
+      <w:r>
+        <w:tab/>
+        <w:t>To demonstrate a two-wheeled self-balancing robot that can stay upright.</w:t>
       </w:r>
     </w:p>
     <w:p/>
+    <w:p>
+      <w:pPr>
+        <w:pStyle w:val="Heading1"/>
+      </w:pPr>
+      <w:r>
+        <w:t>1</w:t>
+      </w:r>
+      <w:r>
+        <w:t xml:space="preserve"> </w:t>
+      </w:r>
+      <w:r>
+        <w:t>Theoretical Analysis</w:t>
+      </w:r>
+    </w:p>
     <w:p/>
     <w:p>
       <w:pPr>
-        <w:pStyle w:val="Heading1"/>
-      </w:pPr>
-      <w:r>
-        <w:t xml:space="preserve">2 </w:t>
-      </w:r>
-      <w:r>
-        <w:t>Theoretical analysation</w:t>
-      </w:r>
-    </w:p>
-    <w:p/>
-    <w:p>
-      <w:pPr>
         <w:pStyle w:val="Heading2"/>
       </w:pPr>
       <w:r>
-        <w:t>2.1 Inverted pendulum</w:t>
+        <w:t>1</w:t>
+      </w:r>
+      <w:r>
+        <w:t>.1 Inverted pendulum</w:t>
       </w:r>
     </w:p>
     <w:p>
@@ -745,6 +794,7 @@
         <w:rPr>
           <w:noProof/>
         </w:rPr>
+        <w:lastRenderedPageBreak/>
         <w:drawing>
           <wp:inline distT="0" distB="0" distL="0" distR="0" wp14:anchorId="07CEDA93" wp14:editId="25A3F4F9">
             <wp:extent cx="1209675" cy="1306704"/>
@@ -763,7 +813,7 @@
                     </pic:cNvPicPr>
                   </pic:nvPicPr>
                   <pic:blipFill rotWithShape="1">
-                    <a:blip r:embed="rId7" cstate="print">
+                    <a:blip r:embed="rId8" cstate="print">
                       <a:extLst>
                         <a:ext uri="{28A0092B-C50C-407E-A947-70E740481C1C}">
                           <a14:useLocalDpi xmlns:a14="http://schemas.microsoft.com/office/drawing/2010/main" val="0"/>
@@ -819,7 +869,7 @@
                     </pic:cNvPicPr>
                   </pic:nvPicPr>
                   <pic:blipFill>
-                    <a:blip r:embed="rId8" cstate="print">
+                    <a:blip r:embed="rId9" cstate="print">
                       <a:extLst>
                         <a:ext uri="{28A0092B-C50C-407E-A947-70E740481C1C}">
                           <a14:useLocalDpi xmlns:a14="http://schemas.microsoft.com/office/drawing/2010/main" val="0"/>
@@ -850,8 +900,6 @@
           </wp:inline>
         </w:drawing>
       </w:r>
-      <w:bookmarkStart w:id="1" w:name="_GoBack"/>
-      <w:bookmarkEnd w:id="1"/>
     </w:p>
     <w:p>
       <w:pPr>
@@ -1225,7 +1273,6 @@
       <w:r>
         <w:t xml:space="preserve">The pendulum consists of a mass point </w:t>
       </w:r>
-      <w:proofErr w:type="spellStart"/>
       <w:r>
         <w:rPr>
           <w:i/>
@@ -1234,11 +1281,7 @@
         <w:t>m</w:t>
       </w:r>
       <w:r>
-        <w:t xml:space="preserve"> at</w:t>
-      </w:r>
-      <w:proofErr w:type="spellEnd"/>
-      <w:r>
-        <w:t xml:space="preserve"> (</w:t>
+        <w:t xml:space="preserve"> at (</w:t>
       </w:r>
       <m:oMath>
         <m:sSub>
@@ -1306,7 +1349,6 @@
       <w:r>
         <w:t xml:space="preserve">which is connected to the base’s mass point </w:t>
       </w:r>
-      <w:proofErr w:type="spellStart"/>
       <w:r>
         <w:rPr>
           <w:i/>
@@ -1322,11 +1364,7 @@
         <w:t xml:space="preserve"> </w:t>
       </w:r>
       <w:r>
-        <w:t>at</w:t>
-      </w:r>
-      <w:proofErr w:type="spellEnd"/>
-      <w:r>
-        <w:t xml:space="preserve"> (</w:t>
+        <w:t>at (</w:t>
       </w:r>
       <m:oMath>
         <m:sSub>
@@ -2392,19 +2430,7 @@
           <w:rPr>
             <w:rFonts w:ascii="Cambria Math" w:eastAsiaTheme="minorEastAsia" w:hAnsi="Cambria Math"/>
           </w:rPr>
-          <m:t>=</m:t>
-        </m:r>
-        <m:r>
-          <w:rPr>
-            <w:rFonts w:ascii="Cambria Math" w:eastAsiaTheme="minorEastAsia" w:hAnsi="Cambria Math"/>
-          </w:rPr>
-          <m:t xml:space="preserve">- </m:t>
-        </m:r>
-        <m:r>
-          <w:rPr>
-            <w:rFonts w:ascii="Cambria Math" w:eastAsiaTheme="minorEastAsia" w:hAnsi="Cambria Math"/>
-          </w:rPr>
-          <m:t xml:space="preserve">l </m:t>
+          <m:t xml:space="preserve">=- l </m:t>
         </m:r>
         <m:acc>
           <m:accPr>
@@ -2549,13 +2575,7 @@
           <w:rPr>
             <w:rFonts w:ascii="Cambria Math" w:eastAsiaTheme="minorEastAsia" w:hAnsi="Cambria Math"/>
           </w:rPr>
-          <m:t>+l</m:t>
-        </m:r>
-        <m:r>
-          <w:rPr>
-            <w:rFonts w:ascii="Cambria Math" w:eastAsiaTheme="minorEastAsia" w:hAnsi="Cambria Math"/>
-          </w:rPr>
-          <m:t xml:space="preserve"> </m:t>
+          <m:t xml:space="preserve">+l </m:t>
         </m:r>
         <m:acc>
           <m:accPr>
@@ -2778,13 +2798,7 @@
                 <w:rPr>
                   <w:rFonts w:ascii="Cambria Math" w:hAnsi="Cambria Math"/>
                 </w:rPr>
-                <m:t>M</m:t>
-              </m:r>
-              <m:r>
-                <w:rPr>
-                  <w:rFonts w:ascii="Cambria Math" w:hAnsi="Cambria Math"/>
-                </w:rPr>
-                <m:t>+m</m:t>
+                <m:t>M+m</m:t>
               </m:r>
             </m:e>
           </m:d>
@@ -2837,13 +2851,7 @@
             <w:rPr>
               <w:rFonts w:ascii="Cambria Math" w:hAnsi="Cambria Math"/>
             </w:rPr>
-            <m:t>+m</m:t>
-          </m:r>
-          <m:r>
-            <w:rPr>
-              <w:rFonts w:ascii="Cambria Math" w:hAnsi="Cambria Math"/>
-            </w:rPr>
-            <m:t xml:space="preserve"> l</m:t>
+            <m:t>+m l</m:t>
           </m:r>
           <m:func>
             <m:funcPr>
@@ -2934,13 +2942,7 @@
             <w:rPr>
               <w:rFonts w:ascii="Cambria Math" w:hAnsi="Cambria Math"/>
             </w:rPr>
-            <m:t>+</m:t>
-          </m:r>
-          <m:r>
-            <w:rPr>
-              <w:rFonts w:ascii="Cambria Math" w:hAnsi="Cambria Math"/>
-            </w:rPr>
-            <m:t xml:space="preserve">m </m:t>
+            <m:t xml:space="preserve">+m </m:t>
           </m:r>
           <m:sSup>
             <m:sSupPr>
@@ -3017,13 +3019,7 @@
             <w:rPr>
               <w:rFonts w:ascii="Cambria Math" w:hAnsi="Cambria Math"/>
             </w:rPr>
-            <m:t xml:space="preserve">-m g </m:t>
-          </m:r>
-          <m:r>
-            <w:rPr>
-              <w:rFonts w:ascii="Cambria Math" w:hAnsi="Cambria Math"/>
-            </w:rPr>
-            <m:t>l</m:t>
+            <m:t>-m g l</m:t>
           </m:r>
           <m:func>
             <m:funcPr>
@@ -3135,6 +3131,7 @@
         <w:pStyle w:val="Heading2"/>
       </w:pPr>
       <w:r>
+        <w:lastRenderedPageBreak/>
         <w:t>2.2 Calculation of angle</w:t>
       </w:r>
     </w:p>
@@ -3144,7 +3141,1417 @@
         <w:pStyle w:val="Heading1"/>
       </w:pPr>
       <w:r>
-        <w:t>3 Design</w:t>
+        <w:t>2 Materials and Components</w:t>
+      </w:r>
+    </w:p>
+    <w:p>
+      <w:r>
+        <w:t>For this project, we are using several components &amp; materials that are required in order for us to design and fabricate a proper two-wheeled self-balancing ro</w:t>
+      </w:r>
+      <w:r>
+        <w:t>bot which described as follows:</w:t>
+      </w:r>
+    </w:p>
+    <w:p>
+      <w:pPr>
+        <w:pStyle w:val="Heading2"/>
+      </w:pPr>
+      <w:r>
+        <w:t xml:space="preserve">2.1 </w:t>
+      </w:r>
+      <w:r>
+        <w:t>Acrylic sheet</w:t>
+      </w:r>
+    </w:p>
+    <w:p>
+      <w:pPr>
+        <w:rPr>
+          <w:rFonts w:cs="Times New Roman"/>
+          <w:noProof/>
+          <w:sz w:val="20"/>
+          <w:szCs w:val="20"/>
+          <w:lang w:val="en-US"/>
+        </w:rPr>
+      </w:pPr>
+      <w:r>
+        <w:t>We are using Acrylic sheet as the materials to build our chassis.  The thickness of the sheet itself is 5mm. The main reason why we choose Acrylic instead of wood or other materials due to the Acrylic is light weight &amp; high impact strength. The analysis of deformation on the chassis of this self-balancing robot is not being carry out as in our opinion, the weight of the all component will not a critical point &amp; main focus of this project.</w:t>
+      </w:r>
+      <w:r>
+        <w:rPr>
+          <w:rFonts w:cs="Times New Roman"/>
+          <w:noProof/>
+          <w:sz w:val="20"/>
+          <w:szCs w:val="20"/>
+          <w:lang w:val="en-US"/>
+        </w:rPr>
+        <w:t xml:space="preserve"> </w:t>
+      </w:r>
+    </w:p>
+    <w:p>
+      <w:pPr>
+        <w:jc w:val="center"/>
+      </w:pPr>
+      <w:r>
+        <w:rPr>
+          <w:rFonts w:cs="Times New Roman"/>
+          <w:noProof/>
+          <w:sz w:val="20"/>
+          <w:szCs w:val="20"/>
+          <w:lang w:val="en-US"/>
+        </w:rPr>
+        <w:drawing>
+          <wp:inline distT="0" distB="0" distL="0" distR="0" wp14:anchorId="378FCB18" wp14:editId="226F3B60">
+            <wp:extent cx="1828800" cy="1215890"/>
+            <wp:effectExtent l="0" t="0" r="0" b="3810"/>
+            <wp:docPr id="9" name="Picture 9"/>
+            <wp:cNvGraphicFramePr>
+              <a:graphicFrameLocks xmlns:a="http://schemas.openxmlformats.org/drawingml/2006/main" noChangeAspect="1"/>
+            </wp:cNvGraphicFramePr>
+            <a:graphic xmlns:a="http://schemas.openxmlformats.org/drawingml/2006/main">
+              <a:graphicData uri="http://schemas.openxmlformats.org/drawingml/2006/picture">
+                <pic:pic xmlns:pic="http://schemas.openxmlformats.org/drawingml/2006/picture">
+                  <pic:nvPicPr>
+                    <pic:cNvPr id="0" name="clear acrylic (1).JPG"/>
+                    <pic:cNvPicPr/>
+                  </pic:nvPicPr>
+                  <pic:blipFill>
+                    <a:blip r:embed="rId10" cstate="print">
+                      <a:extLst>
+                        <a:ext uri="{28A0092B-C50C-407E-A947-70E740481C1C}">
+                          <a14:useLocalDpi xmlns:a14="http://schemas.microsoft.com/office/drawing/2010/main" val="0"/>
+                        </a:ext>
+                      </a:extLst>
+                    </a:blip>
+                    <a:stretch>
+                      <a:fillRect/>
+                    </a:stretch>
+                  </pic:blipFill>
+                  <pic:spPr>
+                    <a:xfrm>
+                      <a:off x="0" y="0"/>
+                      <a:ext cx="1828800" cy="1215890"/>
+                    </a:xfrm>
+                    <a:prstGeom prst="rect">
+                      <a:avLst/>
+                    </a:prstGeom>
+                  </pic:spPr>
+                </pic:pic>
+              </a:graphicData>
+            </a:graphic>
+          </wp:inline>
+        </w:drawing>
+      </w:r>
+    </w:p>
+    <w:p>
+      <w:pPr>
+        <w:pStyle w:val="Heading2"/>
+      </w:pPr>
+      <w:r>
+        <w:t xml:space="preserve">2.2 </w:t>
+      </w:r>
+      <w:r>
+        <w:t>Microcontroller - Arduino Mega 2560</w:t>
+      </w:r>
+    </w:p>
+    <w:p>
+      <w:r>
+        <w:t xml:space="preserve">The microcontroller used in this project is Arduino Mega 2560 which is based on ATmega2560.  It has 54 digital input/output pins (of which 15 can be used as PWM outputs), 16 analog inputs, 4 UARTs (hardware serial ports), a 16 MHz crystal oscillator, a USB connection, a power jack, an ICSP header, and a reset button. The board has a relatively small size, maintaining the robot as small as possible. </w:t>
+      </w:r>
+    </w:p>
+    <w:p>
+      <w:pPr>
+        <w:jc w:val="center"/>
+      </w:pPr>
+      <w:r>
+        <w:rPr>
+          <w:rFonts w:cs="Times New Roman"/>
+          <w:noProof/>
+          <w:sz w:val="20"/>
+          <w:szCs w:val="20"/>
+          <w:lang w:val="en-US"/>
+        </w:rPr>
+        <w:drawing>
+          <wp:inline distT="0" distB="0" distL="0" distR="0" wp14:anchorId="27259098" wp14:editId="6728D6D5">
+            <wp:extent cx="1828800" cy="1517227"/>
+            <wp:effectExtent l="0" t="0" r="0" b="6985"/>
+            <wp:docPr id="13" name="Picture 13"/>
+            <wp:cNvGraphicFramePr>
+              <a:graphicFrameLocks xmlns:a="http://schemas.openxmlformats.org/drawingml/2006/main" noChangeAspect="1"/>
+            </wp:cNvGraphicFramePr>
+            <a:graphic xmlns:a="http://schemas.openxmlformats.org/drawingml/2006/main">
+              <a:graphicData uri="http://schemas.openxmlformats.org/drawingml/2006/picture">
+                <pic:pic xmlns:pic="http://schemas.openxmlformats.org/drawingml/2006/picture">
+                  <pic:nvPicPr>
+                    <pic:cNvPr id="0" name="a000067_iso_.jpg"/>
+                    <pic:cNvPicPr/>
+                  </pic:nvPicPr>
+                  <pic:blipFill rotWithShape="1">
+                    <a:blip r:embed="rId11" cstate="print">
+                      <a:extLst>
+                        <a:ext uri="{28A0092B-C50C-407E-A947-70E740481C1C}">
+                          <a14:useLocalDpi xmlns:a14="http://schemas.microsoft.com/office/drawing/2010/main" val="0"/>
+                        </a:ext>
+                      </a:extLst>
+                    </a:blip>
+                    <a:srcRect/>
+                    <a:stretch/>
+                  </pic:blipFill>
+                  <pic:spPr bwMode="auto">
+                    <a:xfrm>
+                      <a:off x="0" y="0"/>
+                      <a:ext cx="1828800" cy="1517227"/>
+                    </a:xfrm>
+                    <a:prstGeom prst="rect">
+                      <a:avLst/>
+                    </a:prstGeom>
+                    <a:ln>
+                      <a:noFill/>
+                    </a:ln>
+                    <a:extLst>
+                      <a:ext uri="{53640926-AAD7-44D8-BBD7-CCE9431645EC}">
+                        <a14:shadowObscured xmlns:a14="http://schemas.microsoft.com/office/drawing/2010/main"/>
+                      </a:ext>
+                    </a:extLst>
+                  </pic:spPr>
+                </pic:pic>
+              </a:graphicData>
+            </a:graphic>
+          </wp:inline>
+        </w:drawing>
+      </w:r>
+    </w:p>
+    <w:p>
+      <w:r>
+        <w:t xml:space="preserve">The main advantage of the Arduino is the IDE and the large community. By implementating  IDE enables fast software development due to the extensive collection of libraries and sample code. The large community is helpful in the case where a problem is encountered, there is a higher </w:t>
+      </w:r>
+      <w:r>
+        <w:lastRenderedPageBreak/>
+        <w:t>chance that someone else has found a solution and it is visible in o</w:t>
+      </w:r>
+      <w:r>
+        <w:t>ne of the many forums available.</w:t>
+      </w:r>
+    </w:p>
+    <w:p>
+      <w:pPr>
+        <w:pStyle w:val="Heading2"/>
+      </w:pPr>
+      <w:r>
+        <w:t>2.3 G</w:t>
+      </w:r>
+      <w:r>
+        <w:t>eared DC Motor with Wheel</w:t>
+      </w:r>
+    </w:p>
+    <w:p>
+      <w:pPr>
+        <w:jc w:val="center"/>
+      </w:pPr>
+      <w:r>
+        <w:rPr>
+          <w:rFonts w:cs="Times New Roman"/>
+          <w:noProof/>
+          <w:sz w:val="20"/>
+          <w:szCs w:val="20"/>
+          <w:lang w:val="en-US"/>
+        </w:rPr>
+        <w:drawing>
+          <wp:inline distT="0" distB="0" distL="0" distR="0" wp14:anchorId="449B42D0" wp14:editId="135F0EB1">
+            <wp:extent cx="1828800" cy="1698885"/>
+            <wp:effectExtent l="0" t="0" r="0" b="0"/>
+            <wp:docPr id="14" name="Picture 14"/>
+            <wp:cNvGraphicFramePr>
+              <a:graphicFrameLocks xmlns:a="http://schemas.openxmlformats.org/drawingml/2006/main" noChangeAspect="1"/>
+            </wp:cNvGraphicFramePr>
+            <a:graphic xmlns:a="http://schemas.openxmlformats.org/drawingml/2006/main">
+              <a:graphicData uri="http://schemas.openxmlformats.org/drawingml/2006/picture">
+                <pic:pic xmlns:pic="http://schemas.openxmlformats.org/drawingml/2006/picture">
+                  <pic:nvPicPr>
+                    <pic:cNvPr id="0" name="Capture.PNG"/>
+                    <pic:cNvPicPr/>
+                  </pic:nvPicPr>
+                  <pic:blipFill>
+                    <a:blip r:embed="rId12">
+                      <a:extLst>
+                        <a:ext uri="{28A0092B-C50C-407E-A947-70E740481C1C}">
+                          <a14:useLocalDpi xmlns:a14="http://schemas.microsoft.com/office/drawing/2010/main" val="0"/>
+                        </a:ext>
+                      </a:extLst>
+                    </a:blip>
+                    <a:stretch>
+                      <a:fillRect/>
+                    </a:stretch>
+                  </pic:blipFill>
+                  <pic:spPr>
+                    <a:xfrm>
+                      <a:off x="0" y="0"/>
+                      <a:ext cx="1828800" cy="1698885"/>
+                    </a:xfrm>
+                    <a:prstGeom prst="rect">
+                      <a:avLst/>
+                    </a:prstGeom>
+                  </pic:spPr>
+                </pic:pic>
+              </a:graphicData>
+            </a:graphic>
+          </wp:inline>
+        </w:drawing>
+      </w:r>
+    </w:p>
+    <w:p>
+      <w:r>
+        <w:t>Geared DC Motor has been chosen over a DC Motor as Geared DC Motor coupled with a transmission. This Geared DC Motor adds mechanical gears in order to change or alter the speed &amp; torque of the motor for an application. Besides, Geared DC Motor have a better power/weight ratio, greater efficiency and therefor, more compact, robust &amp; reliable. For wheels itself, we have to ensure that the material of the wheels is exceptionally good grip which, make us decided to use a rubber, type of material for it. The specifications of this Geared DC Motor &amp; Wheel are as follows:</w:t>
+      </w:r>
+    </w:p>
+    <w:tbl>
+      <w:tblPr>
+        <w:tblStyle w:val="TableGrid"/>
+        <w:tblW w:w="0" w:type="auto"/>
+        <w:tblLook w:val="04A0" w:firstRow="1" w:lastRow="0" w:firstColumn="1" w:lastColumn="0" w:noHBand="0" w:noVBand="1"/>
+      </w:tblPr>
+      <w:tblGrid>
+        <w:gridCol w:w="568"/>
+        <w:gridCol w:w="2117"/>
+        <w:gridCol w:w="6614"/>
+      </w:tblGrid>
+      <w:tr>
+        <w:tc>
+          <w:tcPr>
+            <w:tcW w:w="511" w:type="dxa"/>
+            <w:vAlign w:val="center"/>
+          </w:tcPr>
+          <w:p>
+            <w:pPr>
+              <w:spacing w:after="160" w:line="259" w:lineRule="auto"/>
+              <w:rPr>
+                <w:b/>
+              </w:rPr>
+            </w:pPr>
+            <w:r>
+              <w:rPr>
+                <w:b/>
+              </w:rPr>
+              <w:t>No.</w:t>
+            </w:r>
+          </w:p>
+        </w:tc>
+        <w:tc>
+          <w:tcPr>
+            <w:tcW w:w="2117" w:type="dxa"/>
+            <w:vAlign w:val="center"/>
+          </w:tcPr>
+          <w:p>
+            <w:pPr>
+              <w:spacing w:after="160" w:line="259" w:lineRule="auto"/>
+              <w:rPr>
+                <w:b/>
+              </w:rPr>
+            </w:pPr>
+            <w:r>
+              <w:rPr>
+                <w:b/>
+              </w:rPr>
+              <w:t>Description</w:t>
+            </w:r>
+          </w:p>
+        </w:tc>
+        <w:tc>
+          <w:tcPr>
+            <w:tcW w:w="6614" w:type="dxa"/>
+            <w:vAlign w:val="center"/>
+          </w:tcPr>
+          <w:p>
+            <w:pPr>
+              <w:spacing w:after="160" w:line="259" w:lineRule="auto"/>
+              <w:rPr>
+                <w:b/>
+              </w:rPr>
+            </w:pPr>
+            <w:r>
+              <w:rPr>
+                <w:b/>
+              </w:rPr>
+              <w:t>Detail</w:t>
+            </w:r>
+          </w:p>
+        </w:tc>
+      </w:tr>
+      <w:tr>
+        <w:tc>
+          <w:tcPr>
+            <w:tcW w:w="511" w:type="dxa"/>
+            <w:vAlign w:val="center"/>
+          </w:tcPr>
+          <w:p>
+            <w:pPr>
+              <w:spacing w:after="160" w:line="259" w:lineRule="auto"/>
+            </w:pPr>
+            <w:r>
+              <w:t>1</w:t>
+            </w:r>
+          </w:p>
+        </w:tc>
+        <w:tc>
+          <w:tcPr>
+            <w:tcW w:w="2117" w:type="dxa"/>
+            <w:vAlign w:val="center"/>
+          </w:tcPr>
+          <w:p>
+            <w:pPr>
+              <w:spacing w:after="160" w:line="259" w:lineRule="auto"/>
+            </w:pPr>
+            <w:r>
+              <w:t>Name</w:t>
+            </w:r>
+          </w:p>
+        </w:tc>
+        <w:tc>
+          <w:tcPr>
+            <w:tcW w:w="6614" w:type="dxa"/>
+            <w:vAlign w:val="center"/>
+          </w:tcPr>
+          <w:p>
+            <w:pPr>
+              <w:numPr>
+                <w:ilvl w:val="0"/>
+                <w:numId w:val="3"/>
+              </w:numPr>
+              <w:spacing w:after="160" w:line="259" w:lineRule="auto"/>
+            </w:pPr>
+            <w:r>
+              <w:t>Plastic Tire Wheel With DC 3-6v Gear Motor For Arduino Smart Car</w:t>
+            </w:r>
+          </w:p>
+        </w:tc>
+      </w:tr>
+      <w:tr>
+        <w:tc>
+          <w:tcPr>
+            <w:tcW w:w="511" w:type="dxa"/>
+            <w:vAlign w:val="center"/>
+          </w:tcPr>
+          <w:p>
+            <w:pPr>
+              <w:spacing w:after="160" w:line="259" w:lineRule="auto"/>
+            </w:pPr>
+            <w:r>
+              <w:t>2</w:t>
+            </w:r>
+          </w:p>
+        </w:tc>
+        <w:tc>
+          <w:tcPr>
+            <w:tcW w:w="2117" w:type="dxa"/>
+            <w:vAlign w:val="center"/>
+          </w:tcPr>
+          <w:p>
+            <w:pPr>
+              <w:spacing w:after="160" w:line="259" w:lineRule="auto"/>
+            </w:pPr>
+            <w:r>
+              <w:t>Specification of the Wheel</w:t>
+            </w:r>
+          </w:p>
+        </w:tc>
+        <w:tc>
+          <w:tcPr>
+            <w:tcW w:w="6614" w:type="dxa"/>
+            <w:vAlign w:val="center"/>
+          </w:tcPr>
+          <w:p>
+            <w:pPr>
+              <w:numPr>
+                <w:ilvl w:val="0"/>
+                <w:numId w:val="3"/>
+              </w:numPr>
+              <w:spacing w:after="160" w:line="259" w:lineRule="auto"/>
+            </w:pPr>
+            <w:r>
+              <w:t>Centre hole: 5.3mm x 3.66mm</w:t>
+            </w:r>
+          </w:p>
+          <w:p>
+            <w:pPr>
+              <w:numPr>
+                <w:ilvl w:val="0"/>
+                <w:numId w:val="3"/>
+              </w:numPr>
+              <w:spacing w:after="160" w:line="259" w:lineRule="auto"/>
+            </w:pPr>
+            <w:r>
+              <w:t>Wheel size: 65mm x 26mm</w:t>
+            </w:r>
+          </w:p>
+        </w:tc>
+      </w:tr>
+      <w:tr>
+        <w:tc>
+          <w:tcPr>
+            <w:tcW w:w="511" w:type="dxa"/>
+            <w:vAlign w:val="center"/>
+          </w:tcPr>
+          <w:p>
+            <w:pPr>
+              <w:spacing w:after="160" w:line="259" w:lineRule="auto"/>
+            </w:pPr>
+            <w:r>
+              <w:t>3</w:t>
+            </w:r>
+          </w:p>
+        </w:tc>
+        <w:tc>
+          <w:tcPr>
+            <w:tcW w:w="2117" w:type="dxa"/>
+            <w:vAlign w:val="center"/>
+          </w:tcPr>
+          <w:p>
+            <w:pPr>
+              <w:spacing w:after="160" w:line="259" w:lineRule="auto"/>
+            </w:pPr>
+            <w:r>
+              <w:t>Specification of the Geared DC Motor</w:t>
+            </w:r>
+          </w:p>
+        </w:tc>
+        <w:tc>
+          <w:tcPr>
+            <w:tcW w:w="6614" w:type="dxa"/>
+            <w:vAlign w:val="center"/>
+          </w:tcPr>
+          <w:p>
+            <w:pPr>
+              <w:numPr>
+                <w:ilvl w:val="0"/>
+                <w:numId w:val="2"/>
+              </w:numPr>
+              <w:spacing w:after="160" w:line="259" w:lineRule="auto"/>
+            </w:pPr>
+            <w:r>
+              <w:t>Voltage: DC 3V-6V</w:t>
+            </w:r>
+          </w:p>
+          <w:p>
+            <w:pPr>
+              <w:numPr>
+                <w:ilvl w:val="0"/>
+                <w:numId w:val="2"/>
+              </w:numPr>
+              <w:spacing w:after="160" w:line="259" w:lineRule="auto"/>
+            </w:pPr>
+            <w:r>
+              <w:t>Current: 100 mA-120mA</w:t>
+            </w:r>
+          </w:p>
+          <w:p>
+            <w:pPr>
+              <w:numPr>
+                <w:ilvl w:val="0"/>
+                <w:numId w:val="2"/>
+              </w:numPr>
+              <w:spacing w:after="160" w:line="259" w:lineRule="auto"/>
+            </w:pPr>
+            <w:r>
+              <w:t>Reduction rate:  48: 1</w:t>
+            </w:r>
+          </w:p>
+          <w:p>
+            <w:pPr>
+              <w:numPr>
+                <w:ilvl w:val="0"/>
+                <w:numId w:val="2"/>
+              </w:numPr>
+              <w:spacing w:after="160" w:line="259" w:lineRule="auto"/>
+            </w:pPr>
+            <w:r>
+              <w:t>RPM (With tire): 100-240</w:t>
+            </w:r>
+          </w:p>
+          <w:p>
+            <w:pPr>
+              <w:numPr>
+                <w:ilvl w:val="0"/>
+                <w:numId w:val="2"/>
+              </w:numPr>
+              <w:spacing w:after="160" w:line="259" w:lineRule="auto"/>
+            </w:pPr>
+            <w:r>
+              <w:t>Tire Diameter: 65mm</w:t>
+            </w:r>
+          </w:p>
+          <w:p>
+            <w:pPr>
+              <w:numPr>
+                <w:ilvl w:val="0"/>
+                <w:numId w:val="2"/>
+              </w:numPr>
+              <w:spacing w:after="160" w:line="259" w:lineRule="auto"/>
+            </w:pPr>
+            <w:r>
+              <w:t>Motor Weight: 29g</w:t>
+            </w:r>
+          </w:p>
+          <w:p>
+            <w:pPr>
+              <w:numPr>
+                <w:ilvl w:val="0"/>
+                <w:numId w:val="2"/>
+              </w:numPr>
+              <w:spacing w:after="160" w:line="259" w:lineRule="auto"/>
+            </w:pPr>
+            <w:r>
+              <w:t>Motor Size: 70mm X 22mm X 18mm</w:t>
+            </w:r>
+          </w:p>
+          <w:p>
+            <w:pPr>
+              <w:numPr>
+                <w:ilvl w:val="0"/>
+                <w:numId w:val="2"/>
+              </w:numPr>
+              <w:spacing w:after="160" w:line="259" w:lineRule="auto"/>
+            </w:pPr>
+            <w:r>
+              <w:t>Noise: &lt;65dB</w:t>
+            </w:r>
+          </w:p>
+        </w:tc>
+      </w:tr>
+    </w:tbl>
+    <w:p/>
+    <w:p>
+      <w:pPr>
+        <w:pStyle w:val="Heading2"/>
+      </w:pPr>
+      <w:r>
+        <w:lastRenderedPageBreak/>
+        <w:t xml:space="preserve">2.4 </w:t>
+      </w:r>
+      <w:r>
+        <w:t>H</w:t>
+      </w:r>
+      <w:r>
+        <w:t>-</w:t>
+      </w:r>
+      <w:r>
+        <w:t>Bridge Module</w:t>
+      </w:r>
+      <w:r>
+        <w:t xml:space="preserve"> </w:t>
+      </w:r>
+      <w:r>
+        <w:t>L298N</w:t>
+      </w:r>
+    </w:p>
+    <w:p>
+      <w:pPr>
+        <w:jc w:val="center"/>
+      </w:pPr>
+      <w:r>
+        <w:rPr>
+          <w:rFonts w:cs="Times New Roman"/>
+          <w:noProof/>
+          <w:sz w:val="20"/>
+          <w:szCs w:val="20"/>
+          <w:lang w:val="en-US"/>
+        </w:rPr>
+        <w:drawing>
+          <wp:inline distT="0" distB="0" distL="0" distR="0" wp14:anchorId="25A7ACFA" wp14:editId="2CA3A852">
+            <wp:extent cx="1371600" cy="1371600"/>
+            <wp:effectExtent l="0" t="0" r="0" b="0"/>
+            <wp:docPr id="15" name="Picture 15"/>
+            <wp:cNvGraphicFramePr>
+              <a:graphicFrameLocks xmlns:a="http://schemas.openxmlformats.org/drawingml/2006/main" noChangeAspect="1"/>
+            </wp:cNvGraphicFramePr>
+            <a:graphic xmlns:a="http://schemas.openxmlformats.org/drawingml/2006/main">
+              <a:graphicData uri="http://schemas.openxmlformats.org/drawingml/2006/picture">
+                <pic:pic xmlns:pic="http://schemas.openxmlformats.org/drawingml/2006/picture">
+                  <pic:nvPicPr>
+                    <pic:cNvPr id="0" name="l298n-dual-h-bridge-dc-stepper-motor-controller-module-for-arduino.jpg"/>
+                    <pic:cNvPicPr/>
+                  </pic:nvPicPr>
+                  <pic:blipFill>
+                    <a:blip r:embed="rId13" cstate="print">
+                      <a:extLst>
+                        <a:ext uri="{28A0092B-C50C-407E-A947-70E740481C1C}">
+                          <a14:useLocalDpi xmlns:a14="http://schemas.microsoft.com/office/drawing/2010/main" val="0"/>
+                        </a:ext>
+                      </a:extLst>
+                    </a:blip>
+                    <a:stretch>
+                      <a:fillRect/>
+                    </a:stretch>
+                  </pic:blipFill>
+                  <pic:spPr>
+                    <a:xfrm>
+                      <a:off x="0" y="0"/>
+                      <a:ext cx="1371600" cy="1371600"/>
+                    </a:xfrm>
+                    <a:prstGeom prst="rect">
+                      <a:avLst/>
+                    </a:prstGeom>
+                  </pic:spPr>
+                </pic:pic>
+              </a:graphicData>
+            </a:graphic>
+          </wp:inline>
+        </w:drawing>
+      </w:r>
+    </w:p>
+    <w:p>
+      <w:r>
+        <w:t>This motor controller from Tronixlabs Australia is based on the L298N heavy-duty dual H-bridge controller, which can be used to drive two DC motors at up to 2A each, with a voltage between 5 and 35V DC. The controller has fast short-circuited protection diodes, and a nice heatsink to keep the L298N happy. There is also an on-board 5V regulator which useable if we want to use between 7 and 12V DC to drive the motors. The module can also supply an Arduino with 5V DC. The specifications of this L298N H Bridge module are as follows:</w:t>
+      </w:r>
+    </w:p>
+    <w:tbl>
+      <w:tblPr>
+        <w:tblStyle w:val="TableGrid"/>
+        <w:tblW w:w="0" w:type="auto"/>
+        <w:tblLook w:val="04A0" w:firstRow="1" w:lastRow="0" w:firstColumn="1" w:lastColumn="0" w:noHBand="0" w:noVBand="1"/>
+      </w:tblPr>
+      <w:tblGrid>
+        <w:gridCol w:w="568"/>
+        <w:gridCol w:w="2117"/>
+        <w:gridCol w:w="6614"/>
+      </w:tblGrid>
+      <w:tr>
+        <w:tc>
+          <w:tcPr>
+            <w:tcW w:w="511" w:type="dxa"/>
+            <w:vAlign w:val="center"/>
+          </w:tcPr>
+          <w:p>
+            <w:pPr>
+              <w:spacing w:after="160" w:line="259" w:lineRule="auto"/>
+              <w:rPr>
+                <w:b/>
+              </w:rPr>
+            </w:pPr>
+            <w:r>
+              <w:rPr>
+                <w:b/>
+              </w:rPr>
+              <w:t>No.</w:t>
+            </w:r>
+          </w:p>
+        </w:tc>
+        <w:tc>
+          <w:tcPr>
+            <w:tcW w:w="2117" w:type="dxa"/>
+            <w:vAlign w:val="center"/>
+          </w:tcPr>
+          <w:p>
+            <w:pPr>
+              <w:spacing w:after="160" w:line="259" w:lineRule="auto"/>
+              <w:rPr>
+                <w:b/>
+              </w:rPr>
+            </w:pPr>
+            <w:r>
+              <w:rPr>
+                <w:b/>
+              </w:rPr>
+              <w:t>Description</w:t>
+            </w:r>
+          </w:p>
+        </w:tc>
+        <w:tc>
+          <w:tcPr>
+            <w:tcW w:w="6614" w:type="dxa"/>
+            <w:vAlign w:val="center"/>
+          </w:tcPr>
+          <w:p>
+            <w:pPr>
+              <w:spacing w:after="160" w:line="259" w:lineRule="auto"/>
+              <w:rPr>
+                <w:b/>
+              </w:rPr>
+            </w:pPr>
+            <w:r>
+              <w:rPr>
+                <w:b/>
+              </w:rPr>
+              <w:t>Detail</w:t>
+            </w:r>
+          </w:p>
+        </w:tc>
+      </w:tr>
+      <w:tr>
+        <w:tc>
+          <w:tcPr>
+            <w:tcW w:w="511" w:type="dxa"/>
+            <w:vAlign w:val="center"/>
+          </w:tcPr>
+          <w:p>
+            <w:pPr>
+              <w:spacing w:after="160" w:line="259" w:lineRule="auto"/>
+            </w:pPr>
+            <w:r>
+              <w:t>1</w:t>
+            </w:r>
+          </w:p>
+        </w:tc>
+        <w:tc>
+          <w:tcPr>
+            <w:tcW w:w="2117" w:type="dxa"/>
+            <w:vAlign w:val="center"/>
+          </w:tcPr>
+          <w:p>
+            <w:pPr>
+              <w:spacing w:after="160" w:line="259" w:lineRule="auto"/>
+            </w:pPr>
+            <w:r>
+              <w:t>Name</w:t>
+            </w:r>
+          </w:p>
+        </w:tc>
+        <w:tc>
+          <w:tcPr>
+            <w:tcW w:w="6614" w:type="dxa"/>
+            <w:vAlign w:val="center"/>
+          </w:tcPr>
+          <w:p>
+            <w:pPr>
+              <w:numPr>
+                <w:ilvl w:val="0"/>
+                <w:numId w:val="3"/>
+              </w:numPr>
+              <w:spacing w:after="160" w:line="259" w:lineRule="auto"/>
+            </w:pPr>
+            <w:r>
+              <w:t>L298N Dual H Bridge DC Motor Drive Controller Board Module For Arduino</w:t>
+            </w:r>
+          </w:p>
+        </w:tc>
+      </w:tr>
+      <w:tr>
+        <w:tc>
+          <w:tcPr>
+            <w:tcW w:w="511" w:type="dxa"/>
+            <w:vAlign w:val="center"/>
+          </w:tcPr>
+          <w:p>
+            <w:pPr>
+              <w:spacing w:after="160" w:line="259" w:lineRule="auto"/>
+            </w:pPr>
+            <w:r>
+              <w:t>2</w:t>
+            </w:r>
+          </w:p>
+        </w:tc>
+        <w:tc>
+          <w:tcPr>
+            <w:tcW w:w="2117" w:type="dxa"/>
+            <w:vAlign w:val="center"/>
+          </w:tcPr>
+          <w:p>
+            <w:pPr>
+              <w:spacing w:after="160" w:line="259" w:lineRule="auto"/>
+            </w:pPr>
+            <w:r>
+              <w:t>Specification</w:t>
+            </w:r>
+          </w:p>
+        </w:tc>
+        <w:tc>
+          <w:tcPr>
+            <w:tcW w:w="6614" w:type="dxa"/>
+            <w:vAlign w:val="center"/>
+          </w:tcPr>
+          <w:p>
+            <w:pPr>
+              <w:numPr>
+                <w:ilvl w:val="0"/>
+                <w:numId w:val="3"/>
+              </w:numPr>
+              <w:spacing w:after="160" w:line="259" w:lineRule="auto"/>
+            </w:pPr>
+            <w:r>
+              <w:t>Double H bridge drive</w:t>
+            </w:r>
+          </w:p>
+          <w:p>
+            <w:pPr>
+              <w:numPr>
+                <w:ilvl w:val="0"/>
+                <w:numId w:val="3"/>
+              </w:numPr>
+              <w:spacing w:after="160" w:line="259" w:lineRule="auto"/>
+            </w:pPr>
+            <w:r>
+              <w:t>Chip L298N (ST NEW)</w:t>
+            </w:r>
+          </w:p>
+          <w:p>
+            <w:pPr>
+              <w:numPr>
+                <w:ilvl w:val="0"/>
+                <w:numId w:val="3"/>
+              </w:numPr>
+              <w:spacing w:after="160" w:line="259" w:lineRule="auto"/>
+            </w:pPr>
+            <w:r>
+              <w:t>Logical voltage: 5V</w:t>
+            </w:r>
+          </w:p>
+          <w:p>
+            <w:pPr>
+              <w:numPr>
+                <w:ilvl w:val="0"/>
+                <w:numId w:val="3"/>
+              </w:numPr>
+              <w:spacing w:after="160" w:line="259" w:lineRule="auto"/>
+            </w:pPr>
+            <w:r>
+              <w:t>Drive voltage: 5V-35V</w:t>
+            </w:r>
+          </w:p>
+          <w:p>
+            <w:pPr>
+              <w:numPr>
+                <w:ilvl w:val="0"/>
+                <w:numId w:val="3"/>
+              </w:numPr>
+              <w:spacing w:after="160" w:line="259" w:lineRule="auto"/>
+            </w:pPr>
+            <w:r>
+              <w:t>Logic current: 0mA-36mA</w:t>
+            </w:r>
+          </w:p>
+          <w:p>
+            <w:pPr>
+              <w:numPr>
+                <w:ilvl w:val="0"/>
+                <w:numId w:val="3"/>
+              </w:numPr>
+              <w:spacing w:after="160" w:line="259" w:lineRule="auto"/>
+            </w:pPr>
+            <w:r>
+              <w:t>Drive current: 2A(Maximum single bridge)</w:t>
+            </w:r>
+          </w:p>
+          <w:p>
+            <w:pPr>
+              <w:numPr>
+                <w:ilvl w:val="0"/>
+                <w:numId w:val="3"/>
+              </w:numPr>
+              <w:spacing w:after="160" w:line="259" w:lineRule="auto"/>
+            </w:pPr>
+            <w:r>
+              <w:t>Storage temperature -20 to +135°C</w:t>
+            </w:r>
+          </w:p>
+          <w:p>
+            <w:pPr>
+              <w:numPr>
+                <w:ilvl w:val="0"/>
+                <w:numId w:val="3"/>
+              </w:numPr>
+              <w:spacing w:after="160" w:line="259" w:lineRule="auto"/>
+            </w:pPr>
+            <w:r>
+              <w:t>Maximum power: 25W</w:t>
+            </w:r>
+          </w:p>
+          <w:p>
+            <w:pPr>
+              <w:numPr>
+                <w:ilvl w:val="0"/>
+                <w:numId w:val="3"/>
+              </w:numPr>
+              <w:spacing w:after="160" w:line="259" w:lineRule="auto"/>
+            </w:pPr>
+            <w:r>
+              <w:t xml:space="preserve">Weight: 30g </w:t>
+            </w:r>
+          </w:p>
+          <w:p>
+            <w:pPr>
+              <w:numPr>
+                <w:ilvl w:val="0"/>
+                <w:numId w:val="3"/>
+              </w:numPr>
+              <w:spacing w:after="160" w:line="259" w:lineRule="auto"/>
+            </w:pPr>
+            <w:r>
+              <w:t>Size: 43mm x 43mm x 27mm</w:t>
+            </w:r>
+          </w:p>
+          <w:p>
+            <w:pPr>
+              <w:numPr>
+                <w:ilvl w:val="0"/>
+                <w:numId w:val="3"/>
+              </w:numPr>
+              <w:spacing w:after="160" w:line="259" w:lineRule="auto"/>
+            </w:pPr>
+            <w:r>
+              <w:t>Compatible with L297/L298 driver</w:t>
+            </w:r>
+          </w:p>
+        </w:tc>
+      </w:tr>
+    </w:tbl>
+    <w:p/>
+    <w:p>
+      <w:pPr>
+        <w:pStyle w:val="Heading2"/>
+      </w:pPr>
+      <w:r>
+        <w:lastRenderedPageBreak/>
+        <w:t xml:space="preserve">2.5 </w:t>
+      </w:r>
+      <w:r>
+        <w:t>Internal Measurement Unit (IMU)</w:t>
+      </w:r>
+    </w:p>
+    <w:p>
+      <w:r>
+        <w:t>The inertial measurement unit (IMU) is very important component in the robot as knowing the tilt angle is critical. IMUs are composed of electromechanical systems (MEMS). MEMS accelerometers and gyroscopes have the advantage of being compact, inexpensive and having low power consumption. They are however less accurate in comparison to optical devices. The InvenSense MPU-6050 sensor contains a MEMS accelerometer and a MEMS gyro in a single chip. It is very accurate, as it contains 16-bits analog to digital conversion hardware for each channel. Therefor it captures the x, y, and z channel at the same time. The sensor uses the I2C-bus to interface with the Arduino.</w:t>
+      </w:r>
+    </w:p>
+    <w:p>
+      <w:pPr>
+        <w:jc w:val="center"/>
+      </w:pPr>
+      <w:r>
+        <w:rPr>
+          <w:rFonts w:cs="Times New Roman"/>
+          <w:noProof/>
+          <w:sz w:val="20"/>
+          <w:szCs w:val="20"/>
+          <w:lang w:val="en-US"/>
+        </w:rPr>
+        <w:drawing>
+          <wp:inline distT="0" distB="0" distL="0" distR="0" wp14:anchorId="79B86A0C" wp14:editId="32C958C1">
+            <wp:extent cx="1554480" cy="1286158"/>
+            <wp:effectExtent l="0" t="0" r="7620" b="9525"/>
+            <wp:docPr id="16" name="Picture 16"/>
+            <wp:cNvGraphicFramePr>
+              <a:graphicFrameLocks xmlns:a="http://schemas.openxmlformats.org/drawingml/2006/main" noChangeAspect="1"/>
+            </wp:cNvGraphicFramePr>
+            <a:graphic xmlns:a="http://schemas.openxmlformats.org/drawingml/2006/main">
+              <a:graphicData uri="http://schemas.openxmlformats.org/drawingml/2006/picture">
+                <pic:pic xmlns:pic="http://schemas.openxmlformats.org/drawingml/2006/picture">
+                  <pic:nvPicPr>
+                    <pic:cNvPr id="0" name="robokits-triple-axis-accelerometer-gyro-mpu-6050-breakout-original-imae3ux6t2hrcz65.jpeg"/>
+                    <pic:cNvPicPr/>
+                  </pic:nvPicPr>
+                  <pic:blipFill>
+                    <a:blip r:embed="rId14" cstate="print">
+                      <a:extLst>
+                        <a:ext uri="{28A0092B-C50C-407E-A947-70E740481C1C}">
+                          <a14:useLocalDpi xmlns:a14="http://schemas.microsoft.com/office/drawing/2010/main" val="0"/>
+                        </a:ext>
+                      </a:extLst>
+                    </a:blip>
+                    <a:stretch>
+                      <a:fillRect/>
+                    </a:stretch>
+                  </pic:blipFill>
+                  <pic:spPr>
+                    <a:xfrm>
+                      <a:off x="0" y="0"/>
+                      <a:ext cx="1554480" cy="1286158"/>
+                    </a:xfrm>
+                    <a:prstGeom prst="rect">
+                      <a:avLst/>
+                    </a:prstGeom>
+                  </pic:spPr>
+                </pic:pic>
+              </a:graphicData>
+            </a:graphic>
+          </wp:inline>
+        </w:drawing>
+      </w:r>
+    </w:p>
+    <w:p>
+      <w:r>
+        <w:t xml:space="preserve"> </w:t>
+      </w:r>
+    </w:p>
+    <w:p>
+      <w:pPr>
+        <w:pStyle w:val="Heading2"/>
+      </w:pPr>
+      <w:r>
+        <w:t>2.6 Batteries</w:t>
+      </w:r>
+      <w:bookmarkStart w:id="1" w:name="_GoBack"/>
+      <w:bookmarkEnd w:id="1"/>
+    </w:p>
+    <w:p>
+      <w:r>
+        <w:t xml:space="preserve"> </w:t>
+      </w:r>
+      <w:r>
+        <w:rPr>
+          <w:rFonts w:cs="Times New Roman"/>
+          <w:noProof/>
+          <w:sz w:val="20"/>
+          <w:szCs w:val="20"/>
+          <w:lang w:val="en-US"/>
+        </w:rPr>
+        <w:drawing>
+          <wp:inline distT="0" distB="0" distL="0" distR="0" wp14:anchorId="57BEACF0" wp14:editId="48FD4A07">
+            <wp:extent cx="1828800" cy="1828800"/>
+            <wp:effectExtent l="0" t="0" r="0" b="0"/>
+            <wp:docPr id="22" name="Picture 22" descr="C:\Users\Administrator\Desktop\3pcs-lot-Original-font-b-Sanyo-b-font-18650-NCR18650BF-high-capacity-3-7v-3400mAh-Li.jpg"/>
+            <wp:cNvGraphicFramePr>
+              <a:graphicFrameLocks xmlns:a="http://schemas.openxmlformats.org/drawingml/2006/main" noChangeAspect="1"/>
+            </wp:cNvGraphicFramePr>
+            <a:graphic xmlns:a="http://schemas.openxmlformats.org/drawingml/2006/main">
+              <a:graphicData uri="http://schemas.openxmlformats.org/drawingml/2006/picture">
+                <pic:pic xmlns:pic="http://schemas.openxmlformats.org/drawingml/2006/picture">
+                  <pic:nvPicPr>
+                    <pic:cNvPr id="0" name="Picture 5" descr="C:\Users\Administrator\Desktop\3pcs-lot-Original-font-b-Sanyo-b-font-18650-NCR18650BF-high-capacity-3-7v-3400mAh-Li.jpg"/>
+                    <pic:cNvPicPr>
+                      <a:picLocks noChangeAspect="1" noChangeArrowheads="1"/>
+                    </pic:cNvPicPr>
+                  </pic:nvPicPr>
+                  <pic:blipFill>
+                    <a:blip r:embed="rId15" cstate="print">
+                      <a:extLst>
+                        <a:ext uri="{28A0092B-C50C-407E-A947-70E740481C1C}">
+                          <a14:useLocalDpi xmlns:a14="http://schemas.microsoft.com/office/drawing/2010/main" val="0"/>
+                        </a:ext>
+                      </a:extLst>
+                    </a:blip>
+                    <a:srcRect/>
+                    <a:stretch>
+                      <a:fillRect/>
+                    </a:stretch>
+                  </pic:blipFill>
+                  <pic:spPr bwMode="auto">
+                    <a:xfrm>
+                      <a:off x="0" y="0"/>
+                      <a:ext cx="1828800" cy="1828800"/>
+                    </a:xfrm>
+                    <a:prstGeom prst="rect">
+                      <a:avLst/>
+                    </a:prstGeom>
+                    <a:noFill/>
+                    <a:ln>
+                      <a:noFill/>
+                    </a:ln>
+                  </pic:spPr>
+                </pic:pic>
+              </a:graphicData>
+            </a:graphic>
+          </wp:inline>
+        </w:drawing>
+      </w:r>
+    </w:p>
+    <w:p>
+      <w:r>
+        <w:t>To provide power while maintaining the self-balancing robot, a Lithium Polymer (Li-Po) battery was chosen as the power source. The specification of this battery is as follows:</w:t>
+      </w:r>
+    </w:p>
+    <w:tbl>
+      <w:tblPr>
+        <w:tblStyle w:val="TableGrid"/>
+        <w:tblW w:w="0" w:type="auto"/>
+        <w:tblLook w:val="04A0" w:firstRow="1" w:lastRow="0" w:firstColumn="1" w:lastColumn="0" w:noHBand="0" w:noVBand="1"/>
+      </w:tblPr>
+      <w:tblGrid>
+        <w:gridCol w:w="568"/>
+        <w:gridCol w:w="2117"/>
+        <w:gridCol w:w="6614"/>
+      </w:tblGrid>
+      <w:tr>
+        <w:tc>
+          <w:tcPr>
+            <w:tcW w:w="511" w:type="dxa"/>
+            <w:vAlign w:val="center"/>
+          </w:tcPr>
+          <w:p>
+            <w:pPr>
+              <w:spacing w:after="160" w:line="259" w:lineRule="auto"/>
+              <w:rPr>
+                <w:b/>
+              </w:rPr>
+            </w:pPr>
+            <w:r>
+              <w:rPr>
+                <w:b/>
+              </w:rPr>
+              <w:t>No.</w:t>
+            </w:r>
+          </w:p>
+        </w:tc>
+        <w:tc>
+          <w:tcPr>
+            <w:tcW w:w="2117" w:type="dxa"/>
+            <w:vAlign w:val="center"/>
+          </w:tcPr>
+          <w:p>
+            <w:pPr>
+              <w:spacing w:after="160" w:line="259" w:lineRule="auto"/>
+              <w:rPr>
+                <w:b/>
+              </w:rPr>
+            </w:pPr>
+            <w:r>
+              <w:rPr>
+                <w:b/>
+              </w:rPr>
+              <w:t>Description</w:t>
+            </w:r>
+          </w:p>
+        </w:tc>
+        <w:tc>
+          <w:tcPr>
+            <w:tcW w:w="6614" w:type="dxa"/>
+            <w:vAlign w:val="center"/>
+          </w:tcPr>
+          <w:p>
+            <w:pPr>
+              <w:spacing w:after="160" w:line="259" w:lineRule="auto"/>
+              <w:rPr>
+                <w:b/>
+              </w:rPr>
+            </w:pPr>
+            <w:r>
+              <w:rPr>
+                <w:b/>
+              </w:rPr>
+              <w:t>Detail</w:t>
+            </w:r>
+          </w:p>
+        </w:tc>
+      </w:tr>
+      <w:tr>
+        <w:tc>
+          <w:tcPr>
+            <w:tcW w:w="511" w:type="dxa"/>
+            <w:vAlign w:val="center"/>
+          </w:tcPr>
+          <w:p>
+            <w:pPr>
+              <w:spacing w:after="160" w:line="259" w:lineRule="auto"/>
+            </w:pPr>
+            <w:r>
+              <w:t>1</w:t>
+            </w:r>
+          </w:p>
+        </w:tc>
+        <w:tc>
+          <w:tcPr>
+            <w:tcW w:w="2117" w:type="dxa"/>
+            <w:vAlign w:val="center"/>
+          </w:tcPr>
+          <w:p>
+            <w:pPr>
+              <w:spacing w:after="160" w:line="259" w:lineRule="auto"/>
+            </w:pPr>
+            <w:r>
+              <w:t>Name</w:t>
+            </w:r>
+          </w:p>
+        </w:tc>
+        <w:tc>
+          <w:tcPr>
+            <w:tcW w:w="6614" w:type="dxa"/>
+            <w:vAlign w:val="center"/>
+          </w:tcPr>
+          <w:p>
+            <w:pPr>
+              <w:numPr>
+                <w:ilvl w:val="0"/>
+                <w:numId w:val="3"/>
+              </w:numPr>
+              <w:spacing w:after="160" w:line="259" w:lineRule="auto"/>
+            </w:pPr>
+            <w:r>
+              <w:t>Sanyo 18650 Battery</w:t>
+            </w:r>
+          </w:p>
+        </w:tc>
+      </w:tr>
+      <w:tr>
+        <w:tc>
+          <w:tcPr>
+            <w:tcW w:w="511" w:type="dxa"/>
+            <w:vAlign w:val="center"/>
+          </w:tcPr>
+          <w:p>
+            <w:pPr>
+              <w:spacing w:after="160" w:line="259" w:lineRule="auto"/>
+            </w:pPr>
+            <w:r>
+              <w:t>2</w:t>
+            </w:r>
+          </w:p>
+        </w:tc>
+        <w:tc>
+          <w:tcPr>
+            <w:tcW w:w="2117" w:type="dxa"/>
+            <w:vAlign w:val="center"/>
+          </w:tcPr>
+          <w:p>
+            <w:pPr>
+              <w:spacing w:after="160" w:line="259" w:lineRule="auto"/>
+            </w:pPr>
+            <w:r>
+              <w:t>Specification</w:t>
+            </w:r>
+          </w:p>
+        </w:tc>
+        <w:tc>
+          <w:tcPr>
+            <w:tcW w:w="6614" w:type="dxa"/>
+            <w:vAlign w:val="center"/>
+          </w:tcPr>
+          <w:p>
+            <w:pPr>
+              <w:numPr>
+                <w:ilvl w:val="0"/>
+                <w:numId w:val="3"/>
+              </w:numPr>
+              <w:spacing w:after="160" w:line="259" w:lineRule="auto"/>
+            </w:pPr>
+            <w:r>
+              <w:t>Brand Name: For Sanyo</w:t>
+            </w:r>
+          </w:p>
+          <w:p>
+            <w:pPr>
+              <w:numPr>
+                <w:ilvl w:val="0"/>
+                <w:numId w:val="3"/>
+              </w:numPr>
+              <w:spacing w:after="160" w:line="259" w:lineRule="auto"/>
+            </w:pPr>
+            <w:r>
+              <w:t>Model:  18650</w:t>
+            </w:r>
+          </w:p>
+          <w:p>
+            <w:pPr>
+              <w:numPr>
+                <w:ilvl w:val="0"/>
+                <w:numId w:val="3"/>
+              </w:numPr>
+              <w:spacing w:after="160" w:line="259" w:lineRule="auto"/>
+            </w:pPr>
+            <w:r>
+              <w:t>Type:  Li-Ion</w:t>
+            </w:r>
+          </w:p>
+          <w:p>
+            <w:pPr>
+              <w:numPr>
+                <w:ilvl w:val="0"/>
+                <w:numId w:val="3"/>
+              </w:numPr>
+              <w:spacing w:after="160" w:line="259" w:lineRule="auto"/>
+            </w:pPr>
+            <w:r>
+              <w:lastRenderedPageBreak/>
+              <w:t>Nominal Capacity:  3400mAh</w:t>
+            </w:r>
+          </w:p>
+          <w:p>
+            <w:pPr>
+              <w:numPr>
+                <w:ilvl w:val="0"/>
+                <w:numId w:val="3"/>
+              </w:numPr>
+              <w:spacing w:after="160" w:line="259" w:lineRule="auto"/>
+            </w:pPr>
+            <w:r>
+              <w:t>Nominal Voltage:  3.7V</w:t>
+            </w:r>
+          </w:p>
+          <w:p>
+            <w:pPr>
+              <w:numPr>
+                <w:ilvl w:val="0"/>
+                <w:numId w:val="3"/>
+              </w:numPr>
+              <w:spacing w:after="160" w:line="259" w:lineRule="auto"/>
+            </w:pPr>
+            <w:r>
+              <w:t>Color:  Red</w:t>
+            </w:r>
+          </w:p>
+          <w:p>
+            <w:pPr>
+              <w:numPr>
+                <w:ilvl w:val="0"/>
+                <w:numId w:val="3"/>
+              </w:numPr>
+              <w:spacing w:after="160" w:line="259" w:lineRule="auto"/>
+            </w:pPr>
+            <w:r>
+              <w:t>Weight:  38g</w:t>
+            </w:r>
+          </w:p>
+          <w:p>
+            <w:pPr>
+              <w:numPr>
+                <w:ilvl w:val="0"/>
+                <w:numId w:val="3"/>
+              </w:numPr>
+              <w:spacing w:after="160" w:line="259" w:lineRule="auto"/>
+            </w:pPr>
+            <w:r>
+              <w:t>Rechargeable Battery:  Yes</w:t>
+            </w:r>
+          </w:p>
+          <w:p>
+            <w:pPr>
+              <w:numPr>
+                <w:ilvl w:val="0"/>
+                <w:numId w:val="3"/>
+              </w:numPr>
+              <w:spacing w:after="160" w:line="259" w:lineRule="auto"/>
+            </w:pPr>
+            <w:r>
+              <w:t>Rechargeable Times:  Up to 500 times</w:t>
+            </w:r>
+          </w:p>
+          <w:p>
+            <w:pPr>
+              <w:numPr>
+                <w:ilvl w:val="0"/>
+                <w:numId w:val="3"/>
+              </w:numPr>
+              <w:spacing w:after="160" w:line="259" w:lineRule="auto"/>
+            </w:pPr>
+            <w:r>
+              <w:t>Size:  65mm x 18mm (Diameter)</w:t>
+            </w:r>
+          </w:p>
+          <w:p>
+            <w:pPr>
+              <w:numPr>
+                <w:ilvl w:val="0"/>
+                <w:numId w:val="3"/>
+              </w:numPr>
+              <w:spacing w:after="160" w:line="259" w:lineRule="auto"/>
+            </w:pPr>
+            <w:r>
+              <w:t>Place of Origin:  Japan</w:t>
+            </w:r>
+          </w:p>
+        </w:tc>
+      </w:tr>
+    </w:tbl>
+    <w:p/>
+    <w:p/>
+    <w:p>
+      <w:pPr>
+        <w:pStyle w:val="Heading1"/>
+      </w:pPr>
+      <w:r>
+        <w:t xml:space="preserve">3 </w:t>
+      </w:r>
+      <w:r>
+        <w:t xml:space="preserve">Hardware and </w:t>
+      </w:r>
+      <w:r>
+        <w:t>System Design</w:t>
       </w:r>
     </w:p>
     <w:p/>
@@ -3183,29 +4590,29 @@
         <w:pStyle w:val="Heading1"/>
       </w:pPr>
       <w:r>
+        <w:t>5 Others</w:t>
+      </w:r>
+    </w:p>
+    <w:p>
+      <w:pPr>
+        <w:pStyle w:val="Heading2"/>
+      </w:pPr>
+      <w:r>
+        <w:t>5.1 Descriptions of attachments</w:t>
+      </w:r>
+    </w:p>
+    <w:p/>
+    <w:p>
+      <w:pPr>
+        <w:pStyle w:val="Heading2"/>
+      </w:pPr>
+      <w:r>
         <w:lastRenderedPageBreak/>
-        <w:t>5 Others</w:t>
-      </w:r>
-    </w:p>
-    <w:p>
-      <w:pPr>
-        <w:pStyle w:val="Heading2"/>
-      </w:pPr>
-      <w:r>
-        <w:t>5.1 Descriptions of attachments</w:t>
-      </w:r>
-    </w:p>
-    <w:p/>
-    <w:p>
-      <w:pPr>
-        <w:pStyle w:val="Heading2"/>
-      </w:pPr>
-      <w:r>
         <w:t>5.2 Used references</w:t>
       </w:r>
     </w:p>
     <w:p>
-      <w:hyperlink r:id="rId9" w:history="1">
+      <w:hyperlink r:id="rId16" w:history="1">
         <w:r>
           <w:rPr>
             <w:rStyle w:val="Hyperlink"/>
@@ -3221,7 +4628,7 @@
     </w:p>
     <w:p/>
     <w:sectPr>
-      <w:headerReference w:type="first" r:id="rId10"/>
+      <w:headerReference w:type="first" r:id="rId17"/>
       <w:pgSz w:w="12240" w:h="15840"/>
       <w:pgMar w:top="1080" w:right="1440" w:bottom="1440" w:left="1440" w:header="540" w:footer="720" w:gutter="0"/>
       <w:cols w:space="720"/>
@@ -3432,6 +4839,589 @@
     </w:r>
   </w:p>
 </w:hdr>
+</file>
+
+<file path=word/numbering.xml><?xml version="1.0" encoding="utf-8"?>
+<w:numbering xmlns:wpc="http://schemas.microsoft.com/office/word/2010/wordprocessingCanvas" xmlns:cx="http://schemas.microsoft.com/office/drawing/2014/chartex" xmlns:cx1="http://schemas.microsoft.com/office/drawing/2015/9/8/chartex" xmlns:cx2="http://schemas.microsoft.com/office/drawing/2015/10/21/chartex" xmlns:cx3="http://schemas.microsoft.com/office/drawing/2016/5/9/chartex" xmlns:cx4="http://schemas.microsoft.com/office/drawing/2016/5/10/chartex" xmlns:cx5="http://schemas.microsoft.com/office/drawing/2016/5/11/chartex" xmlns:cx6="http://schemas.microsoft.com/office/drawing/2016/5/12/chartex" xmlns:cx7="http://schemas.microsoft.com/office/drawing/2016/5/13/chartex" xmlns:cx8="http://schemas.microsoft.com/office/drawing/2016/5/14/chartex" xmlns:mc="http://schemas.openxmlformats.org/markup-compatibility/2006" xmlns:aink="http://schemas.microsoft.com/office/drawing/2016/ink" xmlns:am3d="http://schemas.microsoft.com/office/drawing/2017/model3d" xmlns:o="urn:schemas-microsoft-com:office:office" xmlns:r="http://schemas.openxmlformats.org/officeDocument/2006/relationships" xmlns:m="http://schemas.openxmlformats.org/officeDocument/2006/math" xmlns:v="urn:schemas-microsoft-com:vml" xmlns:wp14="http://schemas.microsoft.com/office/word/2010/wordprocessingDrawing" xmlns:wp="http://schemas.openxmlformats.org/drawingml/2006/wordprocessingDrawing" xmlns:w10="urn:schemas-microsoft-com:office:word" xmlns:w="http://schemas.openxmlformats.org/wordprocessingml/2006/main" xmlns:w14="http://schemas.microsoft.com/office/word/2010/wordml" xmlns:w15="http://schemas.microsoft.com/office/word/2012/wordml" xmlns:w16cid="http://schemas.microsoft.com/office/word/2016/wordml/cid" xmlns:w16se="http://schemas.microsoft.com/office/word/2015/wordml/symex" xmlns:wpg="http://schemas.microsoft.com/office/word/2010/wordprocessingGroup" xmlns:wpi="http://schemas.microsoft.com/office/word/2010/wordprocessingInk" xmlns:wne="http://schemas.microsoft.com/office/word/2006/wordml" xmlns:wps="http://schemas.microsoft.com/office/word/2010/wordprocessingShape" mc:Ignorable="w14 w15 w16se w16cid wp14">
+  <w:abstractNum w:abstractNumId="0" w15:restartNumberingAfterBreak="0">
+    <w:nsid w:val="25AB460B"/>
+    <w:multiLevelType w:val="multilevel"/>
+    <w:tmpl w:val="9BDAA008"/>
+    <w:lvl w:ilvl="0">
+      <w:numFmt w:val="decimal"/>
+      <w:lvlText w:val="%1"/>
+      <w:lvlJc w:val="left"/>
+      <w:pPr>
+        <w:ind w:left="390" w:hanging="390"/>
+      </w:pPr>
+      <w:rPr>
+        <w:rFonts w:hint="default"/>
+      </w:rPr>
+    </w:lvl>
+    <w:lvl w:ilvl="1">
+      <w:start w:val="1"/>
+      <w:numFmt w:val="decimal"/>
+      <w:lvlText w:val="%1.%2"/>
+      <w:lvlJc w:val="left"/>
+      <w:pPr>
+        <w:ind w:left="390" w:hanging="390"/>
+      </w:pPr>
+      <w:rPr>
+        <w:rFonts w:hint="default"/>
+      </w:rPr>
+    </w:lvl>
+    <w:lvl w:ilvl="2">
+      <w:start w:val="1"/>
+      <w:numFmt w:val="decimal"/>
+      <w:lvlText w:val="%1.%2.%3"/>
+      <w:lvlJc w:val="left"/>
+      <w:pPr>
+        <w:ind w:left="720" w:hanging="720"/>
+      </w:pPr>
+      <w:rPr>
+        <w:rFonts w:hint="default"/>
+      </w:rPr>
+    </w:lvl>
+    <w:lvl w:ilvl="3">
+      <w:start w:val="1"/>
+      <w:numFmt w:val="decimal"/>
+      <w:lvlText w:val="%1.%2.%3.%4"/>
+      <w:lvlJc w:val="left"/>
+      <w:pPr>
+        <w:ind w:left="720" w:hanging="720"/>
+      </w:pPr>
+      <w:rPr>
+        <w:rFonts w:hint="default"/>
+      </w:rPr>
+    </w:lvl>
+    <w:lvl w:ilvl="4">
+      <w:start w:val="1"/>
+      <w:numFmt w:val="decimal"/>
+      <w:lvlText w:val="%1.%2.%3.%4.%5"/>
+      <w:lvlJc w:val="left"/>
+      <w:pPr>
+        <w:ind w:left="1080" w:hanging="1080"/>
+      </w:pPr>
+      <w:rPr>
+        <w:rFonts w:hint="default"/>
+      </w:rPr>
+    </w:lvl>
+    <w:lvl w:ilvl="5">
+      <w:start w:val="1"/>
+      <w:numFmt w:val="decimal"/>
+      <w:lvlText w:val="%1.%2.%3.%4.%5.%6"/>
+      <w:lvlJc w:val="left"/>
+      <w:pPr>
+        <w:ind w:left="1080" w:hanging="1080"/>
+      </w:pPr>
+      <w:rPr>
+        <w:rFonts w:hint="default"/>
+      </w:rPr>
+    </w:lvl>
+    <w:lvl w:ilvl="6">
+      <w:start w:val="1"/>
+      <w:numFmt w:val="decimal"/>
+      <w:lvlText w:val="%1.%2.%3.%4.%5.%6.%7"/>
+      <w:lvlJc w:val="left"/>
+      <w:pPr>
+        <w:ind w:left="1440" w:hanging="1440"/>
+      </w:pPr>
+      <w:rPr>
+        <w:rFonts w:hint="default"/>
+      </w:rPr>
+    </w:lvl>
+    <w:lvl w:ilvl="7">
+      <w:start w:val="1"/>
+      <w:numFmt w:val="decimal"/>
+      <w:lvlText w:val="%1.%2.%3.%4.%5.%6.%7.%8"/>
+      <w:lvlJc w:val="left"/>
+      <w:pPr>
+        <w:ind w:left="1440" w:hanging="1440"/>
+      </w:pPr>
+      <w:rPr>
+        <w:rFonts w:hint="default"/>
+      </w:rPr>
+    </w:lvl>
+    <w:lvl w:ilvl="8">
+      <w:start w:val="1"/>
+      <w:numFmt w:val="decimal"/>
+      <w:lvlText w:val="%1.%2.%3.%4.%5.%6.%7.%8.%9"/>
+      <w:lvlJc w:val="left"/>
+      <w:pPr>
+        <w:ind w:left="1800" w:hanging="1800"/>
+      </w:pPr>
+      <w:rPr>
+        <w:rFonts w:hint="default"/>
+      </w:rPr>
+    </w:lvl>
+  </w:abstractNum>
+  <w:abstractNum w:abstractNumId="1" w15:restartNumberingAfterBreak="0">
+    <w:nsid w:val="39775BC0"/>
+    <w:multiLevelType w:val="hybridMultilevel"/>
+    <w:tmpl w:val="89D07E3C"/>
+    <w:lvl w:ilvl="0" w:tplc="07BC138E">
+      <w:numFmt w:val="bullet"/>
+      <w:lvlText w:val="•"/>
+      <w:lvlJc w:val="left"/>
+      <w:pPr>
+        <w:ind w:left="1080" w:hanging="720"/>
+      </w:pPr>
+      <w:rPr>
+        <w:rFonts w:ascii="Calibri" w:eastAsiaTheme="minorHAnsi" w:hAnsi="Calibri" w:cstheme="minorBidi" w:hint="default"/>
+      </w:rPr>
+    </w:lvl>
+    <w:lvl w:ilvl="1" w:tplc="04070003" w:tentative="1">
+      <w:start w:val="1"/>
+      <w:numFmt w:val="bullet"/>
+      <w:lvlText w:val="o"/>
+      <w:lvlJc w:val="left"/>
+      <w:pPr>
+        <w:ind w:left="1440" w:hanging="360"/>
+      </w:pPr>
+      <w:rPr>
+        <w:rFonts w:ascii="Courier New" w:hAnsi="Courier New" w:cs="Courier New" w:hint="default"/>
+      </w:rPr>
+    </w:lvl>
+    <w:lvl w:ilvl="2" w:tplc="04070005" w:tentative="1">
+      <w:start w:val="1"/>
+      <w:numFmt w:val="bullet"/>
+      <w:lvlText w:val=""/>
+      <w:lvlJc w:val="left"/>
+      <w:pPr>
+        <w:ind w:left="2160" w:hanging="360"/>
+      </w:pPr>
+      <w:rPr>
+        <w:rFonts w:ascii="Wingdings" w:hAnsi="Wingdings" w:hint="default"/>
+      </w:rPr>
+    </w:lvl>
+    <w:lvl w:ilvl="3" w:tplc="04070001" w:tentative="1">
+      <w:start w:val="1"/>
+      <w:numFmt w:val="bullet"/>
+      <w:lvlText w:val=""/>
+      <w:lvlJc w:val="left"/>
+      <w:pPr>
+        <w:ind w:left="2880" w:hanging="360"/>
+      </w:pPr>
+      <w:rPr>
+        <w:rFonts w:ascii="Symbol" w:hAnsi="Symbol" w:hint="default"/>
+      </w:rPr>
+    </w:lvl>
+    <w:lvl w:ilvl="4" w:tplc="04070003" w:tentative="1">
+      <w:start w:val="1"/>
+      <w:numFmt w:val="bullet"/>
+      <w:lvlText w:val="o"/>
+      <w:lvlJc w:val="left"/>
+      <w:pPr>
+        <w:ind w:left="3600" w:hanging="360"/>
+      </w:pPr>
+      <w:rPr>
+        <w:rFonts w:ascii="Courier New" w:hAnsi="Courier New" w:cs="Courier New" w:hint="default"/>
+      </w:rPr>
+    </w:lvl>
+    <w:lvl w:ilvl="5" w:tplc="04070005" w:tentative="1">
+      <w:start w:val="1"/>
+      <w:numFmt w:val="bullet"/>
+      <w:lvlText w:val=""/>
+      <w:lvlJc w:val="left"/>
+      <w:pPr>
+        <w:ind w:left="4320" w:hanging="360"/>
+      </w:pPr>
+      <w:rPr>
+        <w:rFonts w:ascii="Wingdings" w:hAnsi="Wingdings" w:hint="default"/>
+      </w:rPr>
+    </w:lvl>
+    <w:lvl w:ilvl="6" w:tplc="04070001" w:tentative="1">
+      <w:start w:val="1"/>
+      <w:numFmt w:val="bullet"/>
+      <w:lvlText w:val=""/>
+      <w:lvlJc w:val="left"/>
+      <w:pPr>
+        <w:ind w:left="5040" w:hanging="360"/>
+      </w:pPr>
+      <w:rPr>
+        <w:rFonts w:ascii="Symbol" w:hAnsi="Symbol" w:hint="default"/>
+      </w:rPr>
+    </w:lvl>
+    <w:lvl w:ilvl="7" w:tplc="04070003" w:tentative="1">
+      <w:start w:val="1"/>
+      <w:numFmt w:val="bullet"/>
+      <w:lvlText w:val="o"/>
+      <w:lvlJc w:val="left"/>
+      <w:pPr>
+        <w:ind w:left="5760" w:hanging="360"/>
+      </w:pPr>
+      <w:rPr>
+        <w:rFonts w:ascii="Courier New" w:hAnsi="Courier New" w:cs="Courier New" w:hint="default"/>
+      </w:rPr>
+    </w:lvl>
+    <w:lvl w:ilvl="8" w:tplc="04070005" w:tentative="1">
+      <w:start w:val="1"/>
+      <w:numFmt w:val="bullet"/>
+      <w:lvlText w:val=""/>
+      <w:lvlJc w:val="left"/>
+      <w:pPr>
+        <w:ind w:left="6480" w:hanging="360"/>
+      </w:pPr>
+      <w:rPr>
+        <w:rFonts w:ascii="Wingdings" w:hAnsi="Wingdings" w:hint="default"/>
+      </w:rPr>
+    </w:lvl>
+  </w:abstractNum>
+  <w:abstractNum w:abstractNumId="2" w15:restartNumberingAfterBreak="0">
+    <w:nsid w:val="4C580007"/>
+    <w:multiLevelType w:val="hybridMultilevel"/>
+    <w:tmpl w:val="83442D50"/>
+    <w:lvl w:ilvl="0" w:tplc="04090001">
+      <w:start w:val="1"/>
+      <w:numFmt w:val="bullet"/>
+      <w:lvlText w:val=""/>
+      <w:lvlJc w:val="left"/>
+      <w:pPr>
+        <w:ind w:left="720" w:hanging="360"/>
+      </w:pPr>
+      <w:rPr>
+        <w:rFonts w:ascii="Symbol" w:hAnsi="Symbol" w:hint="default"/>
+      </w:rPr>
+    </w:lvl>
+    <w:lvl w:ilvl="1" w:tplc="04090003" w:tentative="1">
+      <w:start w:val="1"/>
+      <w:numFmt w:val="bullet"/>
+      <w:lvlText w:val="o"/>
+      <w:lvlJc w:val="left"/>
+      <w:pPr>
+        <w:ind w:left="1440" w:hanging="360"/>
+      </w:pPr>
+      <w:rPr>
+        <w:rFonts w:ascii="Courier New" w:hAnsi="Courier New" w:cs="Courier New" w:hint="default"/>
+      </w:rPr>
+    </w:lvl>
+    <w:lvl w:ilvl="2" w:tplc="04090005" w:tentative="1">
+      <w:start w:val="1"/>
+      <w:numFmt w:val="bullet"/>
+      <w:lvlText w:val=""/>
+      <w:lvlJc w:val="left"/>
+      <w:pPr>
+        <w:ind w:left="2160" w:hanging="360"/>
+      </w:pPr>
+      <w:rPr>
+        <w:rFonts w:ascii="Wingdings" w:hAnsi="Wingdings" w:hint="default"/>
+      </w:rPr>
+    </w:lvl>
+    <w:lvl w:ilvl="3" w:tplc="04090001" w:tentative="1">
+      <w:start w:val="1"/>
+      <w:numFmt w:val="bullet"/>
+      <w:lvlText w:val=""/>
+      <w:lvlJc w:val="left"/>
+      <w:pPr>
+        <w:ind w:left="2880" w:hanging="360"/>
+      </w:pPr>
+      <w:rPr>
+        <w:rFonts w:ascii="Symbol" w:hAnsi="Symbol" w:hint="default"/>
+      </w:rPr>
+    </w:lvl>
+    <w:lvl w:ilvl="4" w:tplc="04090003" w:tentative="1">
+      <w:start w:val="1"/>
+      <w:numFmt w:val="bullet"/>
+      <w:lvlText w:val="o"/>
+      <w:lvlJc w:val="left"/>
+      <w:pPr>
+        <w:ind w:left="3600" w:hanging="360"/>
+      </w:pPr>
+      <w:rPr>
+        <w:rFonts w:ascii="Courier New" w:hAnsi="Courier New" w:cs="Courier New" w:hint="default"/>
+      </w:rPr>
+    </w:lvl>
+    <w:lvl w:ilvl="5" w:tplc="04090005" w:tentative="1">
+      <w:start w:val="1"/>
+      <w:numFmt w:val="bullet"/>
+      <w:lvlText w:val=""/>
+      <w:lvlJc w:val="left"/>
+      <w:pPr>
+        <w:ind w:left="4320" w:hanging="360"/>
+      </w:pPr>
+      <w:rPr>
+        <w:rFonts w:ascii="Wingdings" w:hAnsi="Wingdings" w:hint="default"/>
+      </w:rPr>
+    </w:lvl>
+    <w:lvl w:ilvl="6" w:tplc="04090001" w:tentative="1">
+      <w:start w:val="1"/>
+      <w:numFmt w:val="bullet"/>
+      <w:lvlText w:val=""/>
+      <w:lvlJc w:val="left"/>
+      <w:pPr>
+        <w:ind w:left="5040" w:hanging="360"/>
+      </w:pPr>
+      <w:rPr>
+        <w:rFonts w:ascii="Symbol" w:hAnsi="Symbol" w:hint="default"/>
+      </w:rPr>
+    </w:lvl>
+    <w:lvl w:ilvl="7" w:tplc="04090003" w:tentative="1">
+      <w:start w:val="1"/>
+      <w:numFmt w:val="bullet"/>
+      <w:lvlText w:val="o"/>
+      <w:lvlJc w:val="left"/>
+      <w:pPr>
+        <w:ind w:left="5760" w:hanging="360"/>
+      </w:pPr>
+      <w:rPr>
+        <w:rFonts w:ascii="Courier New" w:hAnsi="Courier New" w:cs="Courier New" w:hint="default"/>
+      </w:rPr>
+    </w:lvl>
+    <w:lvl w:ilvl="8" w:tplc="04090005" w:tentative="1">
+      <w:start w:val="1"/>
+      <w:numFmt w:val="bullet"/>
+      <w:lvlText w:val=""/>
+      <w:lvlJc w:val="left"/>
+      <w:pPr>
+        <w:ind w:left="6480" w:hanging="360"/>
+      </w:pPr>
+      <w:rPr>
+        <w:rFonts w:ascii="Wingdings" w:hAnsi="Wingdings" w:hint="default"/>
+      </w:rPr>
+    </w:lvl>
+  </w:abstractNum>
+  <w:abstractNum w:abstractNumId="3" w15:restartNumberingAfterBreak="0">
+    <w:nsid w:val="57E5281B"/>
+    <w:multiLevelType w:val="hybridMultilevel"/>
+    <w:tmpl w:val="59628F34"/>
+    <w:lvl w:ilvl="0" w:tplc="04090001">
+      <w:start w:val="1"/>
+      <w:numFmt w:val="bullet"/>
+      <w:lvlText w:val=""/>
+      <w:lvlJc w:val="left"/>
+      <w:pPr>
+        <w:ind w:left="720" w:hanging="360"/>
+      </w:pPr>
+      <w:rPr>
+        <w:rFonts w:ascii="Symbol" w:hAnsi="Symbol" w:hint="default"/>
+      </w:rPr>
+    </w:lvl>
+    <w:lvl w:ilvl="1" w:tplc="04090003" w:tentative="1">
+      <w:start w:val="1"/>
+      <w:numFmt w:val="bullet"/>
+      <w:lvlText w:val="o"/>
+      <w:lvlJc w:val="left"/>
+      <w:pPr>
+        <w:ind w:left="1440" w:hanging="360"/>
+      </w:pPr>
+      <w:rPr>
+        <w:rFonts w:ascii="Courier New" w:hAnsi="Courier New" w:cs="Courier New" w:hint="default"/>
+      </w:rPr>
+    </w:lvl>
+    <w:lvl w:ilvl="2" w:tplc="04090005" w:tentative="1">
+      <w:start w:val="1"/>
+      <w:numFmt w:val="bullet"/>
+      <w:lvlText w:val=""/>
+      <w:lvlJc w:val="left"/>
+      <w:pPr>
+        <w:ind w:left="2160" w:hanging="360"/>
+      </w:pPr>
+      <w:rPr>
+        <w:rFonts w:ascii="Wingdings" w:hAnsi="Wingdings" w:hint="default"/>
+      </w:rPr>
+    </w:lvl>
+    <w:lvl w:ilvl="3" w:tplc="04090001" w:tentative="1">
+      <w:start w:val="1"/>
+      <w:numFmt w:val="bullet"/>
+      <w:lvlText w:val=""/>
+      <w:lvlJc w:val="left"/>
+      <w:pPr>
+        <w:ind w:left="2880" w:hanging="360"/>
+      </w:pPr>
+      <w:rPr>
+        <w:rFonts w:ascii="Symbol" w:hAnsi="Symbol" w:hint="default"/>
+      </w:rPr>
+    </w:lvl>
+    <w:lvl w:ilvl="4" w:tplc="04090003" w:tentative="1">
+      <w:start w:val="1"/>
+      <w:numFmt w:val="bullet"/>
+      <w:lvlText w:val="o"/>
+      <w:lvlJc w:val="left"/>
+      <w:pPr>
+        <w:ind w:left="3600" w:hanging="360"/>
+      </w:pPr>
+      <w:rPr>
+        <w:rFonts w:ascii="Courier New" w:hAnsi="Courier New" w:cs="Courier New" w:hint="default"/>
+      </w:rPr>
+    </w:lvl>
+    <w:lvl w:ilvl="5" w:tplc="04090005" w:tentative="1">
+      <w:start w:val="1"/>
+      <w:numFmt w:val="bullet"/>
+      <w:lvlText w:val=""/>
+      <w:lvlJc w:val="left"/>
+      <w:pPr>
+        <w:ind w:left="4320" w:hanging="360"/>
+      </w:pPr>
+      <w:rPr>
+        <w:rFonts w:ascii="Wingdings" w:hAnsi="Wingdings" w:hint="default"/>
+      </w:rPr>
+    </w:lvl>
+    <w:lvl w:ilvl="6" w:tplc="04090001" w:tentative="1">
+      <w:start w:val="1"/>
+      <w:numFmt w:val="bullet"/>
+      <w:lvlText w:val=""/>
+      <w:lvlJc w:val="left"/>
+      <w:pPr>
+        <w:ind w:left="5040" w:hanging="360"/>
+      </w:pPr>
+      <w:rPr>
+        <w:rFonts w:ascii="Symbol" w:hAnsi="Symbol" w:hint="default"/>
+      </w:rPr>
+    </w:lvl>
+    <w:lvl w:ilvl="7" w:tplc="04090003" w:tentative="1">
+      <w:start w:val="1"/>
+      <w:numFmt w:val="bullet"/>
+      <w:lvlText w:val="o"/>
+      <w:lvlJc w:val="left"/>
+      <w:pPr>
+        <w:ind w:left="5760" w:hanging="360"/>
+      </w:pPr>
+      <w:rPr>
+        <w:rFonts w:ascii="Courier New" w:hAnsi="Courier New" w:cs="Courier New" w:hint="default"/>
+      </w:rPr>
+    </w:lvl>
+    <w:lvl w:ilvl="8" w:tplc="04090005" w:tentative="1">
+      <w:start w:val="1"/>
+      <w:numFmt w:val="bullet"/>
+      <w:lvlText w:val=""/>
+      <w:lvlJc w:val="left"/>
+      <w:pPr>
+        <w:ind w:left="6480" w:hanging="360"/>
+      </w:pPr>
+      <w:rPr>
+        <w:rFonts w:ascii="Wingdings" w:hAnsi="Wingdings" w:hint="default"/>
+      </w:rPr>
+    </w:lvl>
+  </w:abstractNum>
+  <w:abstractNum w:abstractNumId="4" w15:restartNumberingAfterBreak="0">
+    <w:nsid w:val="5B6217FB"/>
+    <w:multiLevelType w:val="hybridMultilevel"/>
+    <w:tmpl w:val="7324B154"/>
+    <w:lvl w:ilvl="0" w:tplc="04070001">
+      <w:start w:val="1"/>
+      <w:numFmt w:val="bullet"/>
+      <w:lvlText w:val=""/>
+      <w:lvlJc w:val="left"/>
+      <w:pPr>
+        <w:ind w:left="720" w:hanging="360"/>
+      </w:pPr>
+      <w:rPr>
+        <w:rFonts w:ascii="Symbol" w:hAnsi="Symbol" w:hint="default"/>
+      </w:rPr>
+    </w:lvl>
+    <w:lvl w:ilvl="1" w:tplc="04070003" w:tentative="1">
+      <w:start w:val="1"/>
+      <w:numFmt w:val="bullet"/>
+      <w:lvlText w:val="o"/>
+      <w:lvlJc w:val="left"/>
+      <w:pPr>
+        <w:ind w:left="1440" w:hanging="360"/>
+      </w:pPr>
+      <w:rPr>
+        <w:rFonts w:ascii="Courier New" w:hAnsi="Courier New" w:cs="Courier New" w:hint="default"/>
+      </w:rPr>
+    </w:lvl>
+    <w:lvl w:ilvl="2" w:tplc="04070005" w:tentative="1">
+      <w:start w:val="1"/>
+      <w:numFmt w:val="bullet"/>
+      <w:lvlText w:val=""/>
+      <w:lvlJc w:val="left"/>
+      <w:pPr>
+        <w:ind w:left="2160" w:hanging="360"/>
+      </w:pPr>
+      <w:rPr>
+        <w:rFonts w:ascii="Wingdings" w:hAnsi="Wingdings" w:hint="default"/>
+      </w:rPr>
+    </w:lvl>
+    <w:lvl w:ilvl="3" w:tplc="04070001" w:tentative="1">
+      <w:start w:val="1"/>
+      <w:numFmt w:val="bullet"/>
+      <w:lvlText w:val=""/>
+      <w:lvlJc w:val="left"/>
+      <w:pPr>
+        <w:ind w:left="2880" w:hanging="360"/>
+      </w:pPr>
+      <w:rPr>
+        <w:rFonts w:ascii="Symbol" w:hAnsi="Symbol" w:hint="default"/>
+      </w:rPr>
+    </w:lvl>
+    <w:lvl w:ilvl="4" w:tplc="04070003" w:tentative="1">
+      <w:start w:val="1"/>
+      <w:numFmt w:val="bullet"/>
+      <w:lvlText w:val="o"/>
+      <w:lvlJc w:val="left"/>
+      <w:pPr>
+        <w:ind w:left="3600" w:hanging="360"/>
+      </w:pPr>
+      <w:rPr>
+        <w:rFonts w:ascii="Courier New" w:hAnsi="Courier New" w:cs="Courier New" w:hint="default"/>
+      </w:rPr>
+    </w:lvl>
+    <w:lvl w:ilvl="5" w:tplc="04070005" w:tentative="1">
+      <w:start w:val="1"/>
+      <w:numFmt w:val="bullet"/>
+      <w:lvlText w:val=""/>
+      <w:lvlJc w:val="left"/>
+      <w:pPr>
+        <w:ind w:left="4320" w:hanging="360"/>
+      </w:pPr>
+      <w:rPr>
+        <w:rFonts w:ascii="Wingdings" w:hAnsi="Wingdings" w:hint="default"/>
+      </w:rPr>
+    </w:lvl>
+    <w:lvl w:ilvl="6" w:tplc="04070001" w:tentative="1">
+      <w:start w:val="1"/>
+      <w:numFmt w:val="bullet"/>
+      <w:lvlText w:val=""/>
+      <w:lvlJc w:val="left"/>
+      <w:pPr>
+        <w:ind w:left="5040" w:hanging="360"/>
+      </w:pPr>
+      <w:rPr>
+        <w:rFonts w:ascii="Symbol" w:hAnsi="Symbol" w:hint="default"/>
+      </w:rPr>
+    </w:lvl>
+    <w:lvl w:ilvl="7" w:tplc="04070003" w:tentative="1">
+      <w:start w:val="1"/>
+      <w:numFmt w:val="bullet"/>
+      <w:lvlText w:val="o"/>
+      <w:lvlJc w:val="left"/>
+      <w:pPr>
+        <w:ind w:left="5760" w:hanging="360"/>
+      </w:pPr>
+      <w:rPr>
+        <w:rFonts w:ascii="Courier New" w:hAnsi="Courier New" w:cs="Courier New" w:hint="default"/>
+      </w:rPr>
+    </w:lvl>
+    <w:lvl w:ilvl="8" w:tplc="04070005" w:tentative="1">
+      <w:start w:val="1"/>
+      <w:numFmt w:val="bullet"/>
+      <w:lvlText w:val=""/>
+      <w:lvlJc w:val="left"/>
+      <w:pPr>
+        <w:ind w:left="6480" w:hanging="360"/>
+      </w:pPr>
+      <w:rPr>
+        <w:rFonts w:ascii="Wingdings" w:hAnsi="Wingdings" w:hint="default"/>
+      </w:rPr>
+    </w:lvl>
+  </w:abstractNum>
+  <w:num w:numId="1">
+    <w:abstractNumId w:val="0"/>
+  </w:num>
+  <w:num w:numId="2">
+    <w:abstractNumId w:val="2"/>
+  </w:num>
+  <w:num w:numId="3">
+    <w:abstractNumId w:val="3"/>
+  </w:num>
+  <w:num w:numId="4">
+    <w:abstractNumId w:val="4"/>
+  </w:num>
+  <w:num w:numId="5">
+    <w:abstractNumId w:val="1"/>
+  </w:num>
+</w:numbering>
 </file>
 
 <file path=word/styles.xml><?xml version="1.0" encoding="utf-8"?>
@@ -3882,10 +5872,30 @@
       <w:szCs w:val="26"/>
     </w:rPr>
   </w:style>
+  <w:style w:type="paragraph" w:styleId="Heading3">
+    <w:name w:val="heading 3"/>
+    <w:basedOn w:val="Normal"/>
+    <w:next w:val="Normal"/>
+    <w:link w:val="Heading3Char"/>
+    <w:uiPriority w:val="9"/>
+    <w:unhideWhenUsed/>
+    <w:qFormat/>
+    <w:rsid w:val="00B93D96"/>
+    <w:pPr>
+      <w:keepNext/>
+      <w:keepLines/>
+      <w:spacing w:before="40" w:after="0"/>
+      <w:outlineLvl w:val="2"/>
+    </w:pPr>
+    <w:rPr>
+      <w:rFonts w:asciiTheme="majorHAnsi" w:eastAsiaTheme="majorEastAsia" w:hAnsiTheme="majorHAnsi" w:cstheme="majorBidi"/>
+      <w:color w:val="1F3763" w:themeColor="accent1" w:themeShade="7F"/>
+      <w:szCs w:val="24"/>
+    </w:rPr>
+  </w:style>
   <w:style w:type="character" w:default="1" w:styleId="DefaultParagraphFont">
     <w:name w:val="Default Paragraph Font"/>
     <w:uiPriority w:val="1"/>
-    <w:semiHidden/>
     <w:unhideWhenUsed/>
   </w:style>
   <w:style w:type="table" w:default="1" w:styleId="TableNormal">
@@ -4110,6 +6120,31 @@
     <w:rsid w:val="000E54AB"/>
     <w:rPr>
       <w:color w:val="808080"/>
+    </w:rPr>
+  </w:style>
+  <w:style w:type="paragraph" w:styleId="ListParagraph">
+    <w:name w:val="List Paragraph"/>
+    <w:basedOn w:val="Normal"/>
+    <w:uiPriority w:val="34"/>
+    <w:qFormat/>
+    <w:rsid w:val="00B93D96"/>
+    <w:pPr>
+      <w:ind w:left="720"/>
+      <w:contextualSpacing/>
+    </w:pPr>
+  </w:style>
+  <w:style w:type="character" w:customStyle="1" w:styleId="Heading3Char">
+    <w:name w:val="Heading 3 Char"/>
+    <w:basedOn w:val="DefaultParagraphFont"/>
+    <w:link w:val="Heading3"/>
+    <w:uiPriority w:val="9"/>
+    <w:rsid w:val="00B93D96"/>
+    <w:rPr>
+      <w:rFonts w:asciiTheme="majorHAnsi" w:eastAsiaTheme="majorEastAsia" w:hAnsiTheme="majorHAnsi" w:cstheme="majorBidi"/>
+      <w:color w:val="1F3763" w:themeColor="accent1" w:themeShade="7F"/>
+      <w:sz w:val="24"/>
+      <w:szCs w:val="24"/>
+      <w:lang w:val="en-MY"/>
     </w:rPr>
   </w:style>
 </w:styles>
@@ -4415,7 +6450,7 @@
 </file>
 
 <file path=customXml/itemProps1.xml><?xml version="1.0" encoding="utf-8"?>
-<ds:datastoreItem xmlns:ds="http://schemas.openxmlformats.org/officeDocument/2006/customXml" ds:itemID="{CC1B3A96-774A-496B-A0C7-B3015CB39ABB}">
+<ds:datastoreItem xmlns:ds="http://schemas.openxmlformats.org/officeDocument/2006/customXml" ds:itemID="{0CBCC4B3-09B7-4F57-89E7-C0382A968989}">
   <ds:schemaRefs>
     <ds:schemaRef ds:uri="http://schemas.openxmlformats.org/officeDocument/2006/bibliography"/>
   </ds:schemaRefs>

</xml_diff>